<commit_message>
historia de los hilos
</commit_message>
<xml_diff>
--- a/Proyecto de Investigación - Hilos/PROYECTO DE INVESTIGACIÓN.docx
+++ b/Proyecto de Investigación - Hilos/PROYECTO DE INVESTIGACIÓN.docx
@@ -22,19 +22,7 @@
           <w:szCs w:val="40"/>
           <w:lang w:eastAsia="es-ES"/>
         </w:rPr>
-        <w:t>PROYECTO DE INVESTIG</w:t>
-      </w:r>
-      <w:bookmarkStart w:id="0" w:name="_GoBack"/>
-      <w:bookmarkEnd w:id="0"/>
-      <w:r>
-        <w:rPr>
-          <w:rFonts w:ascii="Arial" w:eastAsia="Times New Roman" w:hAnsi="Arial" w:cs="Arial"/>
-          <w:kern w:val="36"/>
-          <w:sz w:val="40"/>
-          <w:szCs w:val="40"/>
-          <w:lang w:eastAsia="es-ES"/>
-        </w:rPr>
-        <w:t>ACIÓN - HILOS</w:t>
+        <w:t>PROYECTO DE INVESTIGACIÓN - HILOS</w:t>
       </w:r>
     </w:p>
     <w:p>
@@ -88,6 +76,7 @@
         <w:jc w:val="both"/>
         <w:rPr>
           <w:rFonts w:ascii="Arial" w:hAnsi="Arial" w:cs="Arial"/>
+          <w:b/>
           <w:spacing w:val="3"/>
           <w:sz w:val="24"/>
           <w:szCs w:val="24"/>
@@ -96,47 +85,187 @@
       <w:r>
         <w:rPr>
           <w:rFonts w:ascii="Arial" w:hAnsi="Arial" w:cs="Arial"/>
+          <w:b/>
           <w:spacing w:val="3"/>
           <w:sz w:val="24"/>
           <w:szCs w:val="24"/>
         </w:rPr>
-        <w:t>Un hilo de procesamiento se define como el flujo de control de dat</w:t>
-      </w:r>
-      <w:r>
-        <w:rPr>
-          <w:rFonts w:ascii="Arial" w:hAnsi="Arial" w:cs="Arial"/>
-          <w:spacing w:val="3"/>
-          <w:sz w:val="24"/>
-          <w:szCs w:val="24"/>
-        </w:rPr>
-        <w:t xml:space="preserve">os de un programa, los cuales permiten administrar las tareas de un microprocesador y de sus distintos núcleos con una mayor eficacia. Gracias a estos es posible dividir en segmentos los procesos o tareas para optimizar los tiempos de espera de cada instrucción en la cola del proceso. Estos segmentos se conocen con el nombre de subprocesos o </w:t>
-      </w:r>
-      <w:proofErr w:type="spellStart"/>
-      <w:r>
-        <w:rPr>
-          <w:rFonts w:ascii="Arial" w:hAnsi="Arial" w:cs="Arial"/>
-          <w:spacing w:val="3"/>
-          <w:sz w:val="24"/>
-          <w:szCs w:val="24"/>
-        </w:rPr>
-        <w:t>threads</w:t>
-      </w:r>
-      <w:proofErr w:type="spellEnd"/>
-      <w:r>
-        <w:rPr>
-          <w:rFonts w:ascii="Arial" w:hAnsi="Arial" w:cs="Arial"/>
-          <w:spacing w:val="3"/>
-          <w:sz w:val="24"/>
-          <w:szCs w:val="24"/>
-        </w:rPr>
-        <w:t>.</w:t>
+        <w:t>[1]</w:t>
       </w:r>
     </w:p>
     <w:p>
       <w:pPr>
+        <w:pStyle w:val="Sinespaciado"/>
         <w:jc w:val="both"/>
         <w:rPr>
           <w:rFonts w:ascii="Arial" w:hAnsi="Arial" w:cs="Arial"/>
+          <w:sz w:val="24"/>
+          <w:szCs w:val="24"/>
+        </w:rPr>
+      </w:pPr>
+      <w:r>
+        <w:rPr>
+          <w:rFonts w:ascii="Arial" w:hAnsi="Arial" w:cs="Arial"/>
+          <w:sz w:val="24"/>
+          <w:szCs w:val="24"/>
+        </w:rPr>
+        <w:t>Un hilo de procesamiento se define como el flujo de control de dat</w:t>
+      </w:r>
+      <w:r>
+        <w:rPr>
+          <w:rFonts w:ascii="Arial" w:hAnsi="Arial" w:cs="Arial"/>
+          <w:sz w:val="24"/>
+          <w:szCs w:val="24"/>
+        </w:rPr>
+        <w:t xml:space="preserve">os de un programa, los cuales permiten administrar las tareas de un microprocesador y de sus distintos núcleos con una mayor eficacia. Gracias a estos es posible dividir en segmentos los procesos o tareas para optimizar los tiempos de espera de cada instrucción en la cola del proceso. Estos segmentos se conocen con el nombre de subprocesos o </w:t>
+      </w:r>
+      <w:proofErr w:type="spellStart"/>
+      <w:r>
+        <w:rPr>
+          <w:rFonts w:ascii="Arial" w:hAnsi="Arial" w:cs="Arial"/>
+          <w:sz w:val="24"/>
+          <w:szCs w:val="24"/>
+        </w:rPr>
+        <w:t>threads</w:t>
+      </w:r>
+      <w:proofErr w:type="spellEnd"/>
+      <w:r>
+        <w:rPr>
+          <w:rFonts w:ascii="Arial" w:hAnsi="Arial" w:cs="Arial"/>
+          <w:sz w:val="24"/>
+          <w:szCs w:val="24"/>
+        </w:rPr>
+        <w:t>.</w:t>
+      </w:r>
+      <w:r>
+        <w:rPr>
+          <w:rFonts w:ascii="Arial" w:hAnsi="Arial" w:cs="Arial"/>
+          <w:sz w:val="24"/>
+          <w:szCs w:val="24"/>
+        </w:rPr>
+        <w:t xml:space="preserve"> [2]</w:t>
+      </w:r>
+    </w:p>
+    <w:p>
+      <w:pPr>
+        <w:pStyle w:val="Sinespaciado"/>
+        <w:jc w:val="both"/>
+        <w:rPr>
+          <w:rFonts w:ascii="Arial" w:hAnsi="Arial" w:cs="Arial"/>
+          <w:sz w:val="24"/>
+          <w:szCs w:val="24"/>
+        </w:rPr>
+      </w:pPr>
+    </w:p>
+    <w:p>
+      <w:pPr>
+        <w:pStyle w:val="Sinespaciado"/>
+        <w:jc w:val="both"/>
+        <w:rPr>
+          <w:rFonts w:ascii="Arial" w:hAnsi="Arial" w:cs="Arial"/>
+          <w:sz w:val="24"/>
+          <w:szCs w:val="24"/>
+        </w:rPr>
+      </w:pPr>
+      <w:r>
+        <w:rPr>
+          <w:rFonts w:ascii="Arial" w:hAnsi="Arial" w:cs="Arial"/>
+          <w:sz w:val="24"/>
+          <w:szCs w:val="24"/>
+        </w:rPr>
+        <w:t xml:space="preserve">Cada </w:t>
+      </w:r>
+      <w:r>
+        <w:rPr>
+          <w:rFonts w:ascii="Arial" w:hAnsi="Arial" w:cs="Arial"/>
+          <w:sz w:val="24"/>
+          <w:szCs w:val="24"/>
+        </w:rPr>
+        <w:t xml:space="preserve">hilo de procesamiento </w:t>
+      </w:r>
+      <w:r>
+        <w:rPr>
+          <w:rFonts w:ascii="Arial" w:hAnsi="Arial" w:cs="Arial"/>
+          <w:sz w:val="24"/>
+          <w:szCs w:val="24"/>
+        </w:rPr>
+        <w:t xml:space="preserve">abarca un trozo del proceso </w:t>
+      </w:r>
+      <w:r>
+        <w:rPr>
+          <w:rFonts w:ascii="Arial" w:hAnsi="Arial" w:cs="Arial"/>
+          <w:sz w:val="24"/>
+          <w:szCs w:val="24"/>
+        </w:rPr>
+        <w:t xml:space="preserve">a </w:t>
+      </w:r>
+      <w:r>
+        <w:rPr>
+          <w:rFonts w:ascii="Arial" w:hAnsi="Arial" w:cs="Arial"/>
+          <w:sz w:val="24"/>
+          <w:szCs w:val="24"/>
+        </w:rPr>
+        <w:t>ejecutar. Estos trozos de información se van introduciendo al núcleo físico, haciendo más simple el proceso a realizar, evitando así tareas ineficientes causadas por  introducir en este caso la tarea completa en el núcleo</w:t>
+      </w:r>
+      <w:r>
+        <w:rPr>
+          <w:rFonts w:ascii="Arial" w:hAnsi="Arial" w:cs="Arial"/>
+          <w:sz w:val="24"/>
+          <w:szCs w:val="24"/>
+        </w:rPr>
+        <w:t xml:space="preserve">. </w:t>
+      </w:r>
+      <w:r>
+        <w:rPr>
+          <w:rFonts w:ascii="Arial" w:hAnsi="Arial" w:cs="Arial"/>
+          <w:sz w:val="24"/>
+          <w:szCs w:val="24"/>
+        </w:rPr>
+        <w:t xml:space="preserve">Así, la CPU es </w:t>
+      </w:r>
+      <w:r>
+        <w:rPr>
+          <w:rFonts w:ascii="Arial" w:hAnsi="Arial" w:cs="Arial"/>
+          <w:sz w:val="24"/>
+          <w:szCs w:val="24"/>
+        </w:rPr>
+        <w:t>capaz</w:t>
+      </w:r>
+      <w:r>
+        <w:rPr>
+          <w:rFonts w:ascii="Arial" w:hAnsi="Arial" w:cs="Arial"/>
+          <w:sz w:val="24"/>
+          <w:szCs w:val="24"/>
+        </w:rPr>
+        <w:t xml:space="preserve"> de procesar una gran cantidad de tareas al mismo tiempo, y de manera </w:t>
+      </w:r>
+      <w:r>
+        <w:rPr>
+          <w:rFonts w:ascii="Arial" w:hAnsi="Arial" w:cs="Arial"/>
+          <w:sz w:val="24"/>
+          <w:szCs w:val="24"/>
+        </w:rPr>
+        <w:t>simultánea.</w:t>
+      </w:r>
+    </w:p>
+    <w:p>
+      <w:pPr>
+        <w:pStyle w:val="Sinespaciado"/>
+        <w:jc w:val="both"/>
+        <w:rPr>
+          <w:rFonts w:ascii="Arial" w:hAnsi="Arial" w:cs="Arial"/>
+          <w:sz w:val="24"/>
+          <w:szCs w:val="24"/>
+          <w:lang w:val="en-US"/>
+        </w:rPr>
+      </w:pPr>
+    </w:p>
+    <w:p>
+      <w:pPr>
+        <w:jc w:val="both"/>
+        <w:rPr>
+          <w:rFonts w:ascii="Arial" w:hAnsi="Arial" w:cs="Arial"/>
+          <w:b/>
           <w:spacing w:val="3"/>
           <w:sz w:val="24"/>
           <w:szCs w:val="24"/>
@@ -145,21 +274,560 @@
       <w:r>
         <w:rPr>
           <w:rFonts w:ascii="Arial" w:hAnsi="Arial" w:cs="Arial"/>
+          <w:b/>
           <w:spacing w:val="3"/>
           <w:sz w:val="24"/>
           <w:szCs w:val="24"/>
         </w:rPr>
-        <w:t xml:space="preserve">Cada </w:t>
-      </w:r>
-      <w:r>
+        <w:t>- ¿Se puede hablar de la historia de los hilos?</w:t>
+      </w:r>
+    </w:p>
+    <w:p>
+      <w:pPr>
+        <w:pStyle w:val="Sinespaciado"/>
+        <w:jc w:val="both"/>
+        <w:rPr>
+          <w:rFonts w:ascii="Arial" w:hAnsi="Arial" w:cs="Arial"/>
+          <w:color w:val="222222"/>
+          <w:sz w:val="24"/>
+          <w:szCs w:val="24"/>
+          <w:shd w:val="clear" w:color="auto" w:fill="F8F9FA"/>
+        </w:rPr>
+      </w:pPr>
+      <w:r>
+        <w:rPr>
+          <w:rFonts w:ascii="Arial" w:hAnsi="Arial" w:cs="Arial"/>
+          <w:sz w:val="24"/>
+          <w:szCs w:val="24"/>
+        </w:rPr>
+        <w:t xml:space="preserve">La idea de hilo, como un  flujo secuencial de control inicio en 1965 con el sistema Berkeley </w:t>
+      </w:r>
+      <w:proofErr w:type="spellStart"/>
+      <w:r>
+        <w:rPr>
+          <w:rFonts w:ascii="Arial" w:hAnsi="Arial" w:cs="Arial"/>
+          <w:sz w:val="24"/>
+          <w:szCs w:val="24"/>
+        </w:rPr>
+        <w:t>Timesharing</w:t>
+      </w:r>
+      <w:proofErr w:type="spellEnd"/>
+      <w:r>
+        <w:rPr>
+          <w:rFonts w:ascii="Arial" w:hAnsi="Arial" w:cs="Arial"/>
+          <w:sz w:val="24"/>
+          <w:szCs w:val="24"/>
+        </w:rPr>
+        <w:t>, conocidos en ese momento como procesos.</w:t>
+      </w:r>
+      <w:r>
+        <w:rPr>
+          <w:rFonts w:ascii="Arial" w:hAnsi="Arial" w:cs="Arial"/>
+          <w:sz w:val="24"/>
+          <w:szCs w:val="24"/>
+        </w:rPr>
+        <w:t xml:space="preserve"> [6][</w:t>
+      </w:r>
+      <w:proofErr w:type="spellStart"/>
+      <w:r>
+        <w:rPr>
+          <w:rFonts w:ascii="Arial" w:hAnsi="Arial" w:cs="Arial"/>
+          <w:sz w:val="24"/>
+          <w:szCs w:val="24"/>
+        </w:rPr>
+        <w:t>Dijkstra</w:t>
+      </w:r>
+      <w:proofErr w:type="spellEnd"/>
+      <w:r>
+        <w:rPr>
+          <w:rFonts w:ascii="Arial" w:hAnsi="Arial" w:cs="Arial"/>
+          <w:sz w:val="24"/>
+          <w:szCs w:val="24"/>
+        </w:rPr>
+        <w:t>, 1965].</w:t>
+      </w:r>
+      <w:r>
+        <w:rPr>
+          <w:rFonts w:ascii="Arial" w:hAnsi="Arial" w:cs="Arial"/>
+          <w:sz w:val="24"/>
+          <w:szCs w:val="24"/>
+        </w:rPr>
+        <w:t xml:space="preserve"> En un principio los hilos se conocían comúnmente como “tareas” y este fue el nombre que </w:t>
+      </w:r>
+      <w:r>
+        <w:rPr>
+          <w:rFonts w:ascii="Arial" w:hAnsi="Arial" w:cs="Arial"/>
+          <w:sz w:val="24"/>
+          <w:szCs w:val="24"/>
+        </w:rPr>
+        <w:t xml:space="preserve">se </w:t>
+      </w:r>
+      <w:proofErr w:type="spellStart"/>
+      <w:r>
+        <w:rPr>
+          <w:rFonts w:ascii="Arial" w:hAnsi="Arial" w:cs="Arial"/>
+          <w:sz w:val="24"/>
+          <w:szCs w:val="24"/>
+        </w:rPr>
+        <w:t>adopto</w:t>
+      </w:r>
+      <w:proofErr w:type="spellEnd"/>
+      <w:r>
+        <w:rPr>
+          <w:rFonts w:ascii="Arial" w:hAnsi="Arial" w:cs="Arial"/>
+          <w:sz w:val="24"/>
+          <w:szCs w:val="24"/>
+        </w:rPr>
+        <w:t xml:space="preserve"> </w:t>
+      </w:r>
+      <w:r>
+        <w:rPr>
+          <w:rFonts w:ascii="Arial" w:hAnsi="Arial" w:cs="Arial"/>
+          <w:color w:val="222222"/>
+          <w:sz w:val="24"/>
+          <w:szCs w:val="24"/>
+          <w:shd w:val="clear" w:color="auto" w:fill="F8F9FA"/>
+        </w:rPr>
+        <w:t xml:space="preserve">en OS / 360 </w:t>
+      </w:r>
+      <w:proofErr w:type="spellStart"/>
+      <w:r>
+        <w:rPr>
+          <w:rFonts w:ascii="Arial" w:hAnsi="Arial" w:cs="Arial"/>
+          <w:color w:val="222222"/>
+          <w:sz w:val="24"/>
+          <w:szCs w:val="24"/>
+          <w:shd w:val="clear" w:color="auto" w:fill="F8F9FA"/>
+        </w:rPr>
+        <w:t>Multiprogramming</w:t>
+      </w:r>
+      <w:proofErr w:type="spellEnd"/>
+      <w:r>
+        <w:rPr>
+          <w:rFonts w:ascii="Arial" w:hAnsi="Arial" w:cs="Arial"/>
+          <w:color w:val="222222"/>
+          <w:sz w:val="24"/>
+          <w:szCs w:val="24"/>
+          <w:shd w:val="clear" w:color="auto" w:fill="F8F9FA"/>
+        </w:rPr>
+        <w:t xml:space="preserve"> </w:t>
+      </w:r>
+      <w:proofErr w:type="spellStart"/>
+      <w:r>
+        <w:rPr>
+          <w:rFonts w:ascii="Arial" w:hAnsi="Arial" w:cs="Arial"/>
+          <w:color w:val="222222"/>
+          <w:sz w:val="24"/>
+          <w:szCs w:val="24"/>
+          <w:shd w:val="clear" w:color="auto" w:fill="F8F9FA"/>
+        </w:rPr>
+        <w:t>with</w:t>
+      </w:r>
+      <w:proofErr w:type="spellEnd"/>
+      <w:r>
+        <w:rPr>
+          <w:rFonts w:ascii="Arial" w:hAnsi="Arial" w:cs="Arial"/>
+          <w:color w:val="222222"/>
+          <w:sz w:val="24"/>
+          <w:szCs w:val="24"/>
+          <w:shd w:val="clear" w:color="auto" w:fill="F8F9FA"/>
+        </w:rPr>
+        <w:t xml:space="preserve"> a Variable </w:t>
+      </w:r>
+      <w:proofErr w:type="spellStart"/>
+      <w:r>
+        <w:rPr>
+          <w:rFonts w:ascii="Arial" w:hAnsi="Arial" w:cs="Arial"/>
+          <w:color w:val="222222"/>
+          <w:sz w:val="24"/>
+          <w:szCs w:val="24"/>
+          <w:shd w:val="clear" w:color="auto" w:fill="F8F9FA"/>
+        </w:rPr>
+        <w:t>Number</w:t>
+      </w:r>
+      <w:proofErr w:type="spellEnd"/>
+      <w:r>
+        <w:rPr>
+          <w:rFonts w:ascii="Arial" w:hAnsi="Arial" w:cs="Arial"/>
+          <w:color w:val="222222"/>
+          <w:sz w:val="24"/>
+          <w:szCs w:val="24"/>
+          <w:shd w:val="clear" w:color="auto" w:fill="F8F9FA"/>
+        </w:rPr>
+        <w:t xml:space="preserve"> of </w:t>
+      </w:r>
+      <w:proofErr w:type="spellStart"/>
+      <w:r>
+        <w:rPr>
+          <w:rFonts w:ascii="Arial" w:hAnsi="Arial" w:cs="Arial"/>
+          <w:color w:val="222222"/>
+          <w:sz w:val="24"/>
+          <w:szCs w:val="24"/>
+          <w:shd w:val="clear" w:color="auto" w:fill="F8F9FA"/>
+        </w:rPr>
+        <w:t>Tasks</w:t>
+      </w:r>
+      <w:proofErr w:type="spellEnd"/>
+      <w:r>
+        <w:rPr>
+          <w:rFonts w:ascii="Arial" w:hAnsi="Arial" w:cs="Arial"/>
+          <w:color w:val="222222"/>
+          <w:sz w:val="24"/>
+          <w:szCs w:val="24"/>
+          <w:shd w:val="clear" w:color="auto" w:fill="F8F9FA"/>
+        </w:rPr>
+        <w:t xml:space="preserve"> (MVT) en 1967</w:t>
+      </w:r>
+    </w:p>
+    <w:p>
+      <w:pPr>
+        <w:pStyle w:val="Sinespaciado"/>
+        <w:jc w:val="both"/>
+        <w:rPr>
+          <w:rFonts w:ascii="Arial" w:hAnsi="Arial" w:cs="Arial"/>
+          <w:sz w:val="24"/>
+          <w:szCs w:val="24"/>
+        </w:rPr>
+      </w:pPr>
+    </w:p>
+    <w:p>
+      <w:pPr>
+        <w:pStyle w:val="Sinespaciado"/>
+        <w:jc w:val="both"/>
+        <w:rPr>
+          <w:rFonts w:ascii="Arial" w:hAnsi="Arial" w:cs="Arial"/>
+          <w:sz w:val="24"/>
+          <w:szCs w:val="24"/>
+        </w:rPr>
+      </w:pPr>
+      <w:r>
+        <w:rPr>
+          <w:rFonts w:ascii="Arial" w:hAnsi="Arial" w:cs="Arial"/>
+          <w:sz w:val="24"/>
+          <w:szCs w:val="24"/>
+        </w:rPr>
+        <w:t xml:space="preserve">Estos procesos </w:t>
+      </w:r>
+      <w:r>
+        <w:rPr>
+          <w:rFonts w:ascii="Arial" w:hAnsi="Arial" w:cs="Arial"/>
+          <w:sz w:val="24"/>
+          <w:szCs w:val="24"/>
+        </w:rPr>
+        <w:t>interactuab</w:t>
+      </w:r>
+      <w:r>
+        <w:rPr>
+          <w:rFonts w:ascii="Arial" w:hAnsi="Arial" w:cs="Arial"/>
+          <w:sz w:val="24"/>
+          <w:szCs w:val="24"/>
+        </w:rPr>
+        <w:t>an con variables compartidas, semáforos y medios similares. Max Smith realizó un primer ejemplar de hilos e</w:t>
+      </w:r>
+      <w:r>
+        <w:rPr>
+          <w:rFonts w:ascii="Arial" w:hAnsi="Arial" w:cs="Arial"/>
+          <w:sz w:val="24"/>
+          <w:szCs w:val="24"/>
+        </w:rPr>
+        <w:t xml:space="preserve">n </w:t>
+      </w:r>
+      <w:proofErr w:type="spellStart"/>
+      <w:r>
+        <w:rPr>
+          <w:rFonts w:ascii="Arial" w:hAnsi="Arial" w:cs="Arial"/>
+          <w:sz w:val="24"/>
+          <w:szCs w:val="24"/>
+        </w:rPr>
+        <w:t>Multics</w:t>
+      </w:r>
+      <w:proofErr w:type="spellEnd"/>
+      <w:r>
+        <w:rPr>
+          <w:rFonts w:ascii="Arial" w:hAnsi="Arial" w:cs="Arial"/>
+          <w:sz w:val="24"/>
+          <w:szCs w:val="24"/>
+        </w:rPr>
+        <w:t xml:space="preserve"> en 1970; esto lo logró</w:t>
+      </w:r>
+      <w:r>
+        <w:rPr>
+          <w:rFonts w:ascii="Arial" w:hAnsi="Arial" w:cs="Arial"/>
+          <w:sz w:val="24"/>
+          <w:szCs w:val="24"/>
+        </w:rPr>
+        <w:t xml:space="preserve"> con ayuda de diversas pilas en un solo proceso pesado y así lograr resistir compilaciones de fondo.</w:t>
+      </w:r>
+      <w:r>
+        <w:rPr>
+          <w:rFonts w:ascii="Arial" w:hAnsi="Arial" w:cs="Arial"/>
+          <w:sz w:val="24"/>
+          <w:szCs w:val="24"/>
+        </w:rPr>
+        <w:t xml:space="preserve"> En el mismo año apareció </w:t>
+      </w:r>
+      <w:proofErr w:type="spellStart"/>
+      <w:r>
+        <w:rPr>
+          <w:rFonts w:ascii="Arial" w:hAnsi="Arial" w:cs="Arial"/>
+          <w:sz w:val="24"/>
+          <w:szCs w:val="24"/>
+        </w:rPr>
+        <w:t>unix</w:t>
+      </w:r>
+      <w:proofErr w:type="spellEnd"/>
+      <w:r>
+        <w:rPr>
+          <w:rFonts w:ascii="Arial" w:hAnsi="Arial" w:cs="Arial"/>
+          <w:sz w:val="24"/>
+          <w:szCs w:val="24"/>
+        </w:rPr>
+        <w:t>.</w:t>
+      </w:r>
+    </w:p>
+    <w:p>
+      <w:pPr>
+        <w:pStyle w:val="Sinespaciado"/>
+        <w:jc w:val="both"/>
+        <w:rPr>
+          <w:rFonts w:ascii="Arial" w:hAnsi="Arial" w:cs="Arial"/>
+          <w:sz w:val="24"/>
+          <w:szCs w:val="24"/>
+        </w:rPr>
+      </w:pPr>
+    </w:p>
+    <w:p>
+      <w:pPr>
+        <w:pStyle w:val="Sinespaciado"/>
+        <w:jc w:val="both"/>
+        <w:rPr>
+          <w:rFonts w:ascii="Arial" w:hAnsi="Arial" w:cs="Arial"/>
+          <w:sz w:val="24"/>
+          <w:szCs w:val="24"/>
+        </w:rPr>
+      </w:pPr>
+      <w:r>
+        <w:rPr>
+          <w:rFonts w:ascii="Arial" w:hAnsi="Arial" w:cs="Arial"/>
+          <w:sz w:val="24"/>
+          <w:szCs w:val="24"/>
+        </w:rPr>
+        <w:t xml:space="preserve">La noción de </w:t>
+      </w:r>
+      <w:proofErr w:type="spellStart"/>
+      <w:r>
+        <w:rPr>
+          <w:rFonts w:ascii="Arial" w:hAnsi="Arial" w:cs="Arial"/>
+          <w:sz w:val="24"/>
+          <w:szCs w:val="24"/>
+        </w:rPr>
+        <w:t>unix</w:t>
+      </w:r>
+      <w:proofErr w:type="spellEnd"/>
+      <w:r>
+        <w:rPr>
+          <w:rFonts w:ascii="Arial" w:hAnsi="Arial" w:cs="Arial"/>
+          <w:sz w:val="24"/>
+          <w:szCs w:val="24"/>
+        </w:rPr>
+        <w:t xml:space="preserve"> de un “proceso” añadía a un hilo de control secuencial un espacio  de direcciones </w:t>
+      </w:r>
+      <w:proofErr w:type="gramStart"/>
+      <w:r>
+        <w:rPr>
+          <w:rFonts w:ascii="Arial" w:hAnsi="Arial" w:cs="Arial"/>
+          <w:sz w:val="24"/>
+          <w:szCs w:val="24"/>
+        </w:rPr>
+        <w:t>virtuales</w:t>
+      </w:r>
+      <w:r>
+        <w:rPr>
+          <w:rFonts w:ascii="Arial" w:hAnsi="Arial" w:cs="Arial"/>
+          <w:sz w:val="24"/>
+          <w:szCs w:val="24"/>
+        </w:rPr>
+        <w:t>[</w:t>
+      </w:r>
+      <w:proofErr w:type="gramEnd"/>
+      <w:r>
+        <w:rPr>
+          <w:rFonts w:ascii="Arial" w:hAnsi="Arial" w:cs="Arial"/>
+          <w:sz w:val="24"/>
+          <w:szCs w:val="24"/>
+        </w:rPr>
+        <w:t>7]</w:t>
+      </w:r>
+      <w:r>
+        <w:rPr>
+          <w:rFonts w:ascii="Arial" w:hAnsi="Arial" w:cs="Arial"/>
+          <w:sz w:val="24"/>
+          <w:szCs w:val="24"/>
+          <w:shd w:val="clear" w:color="auto" w:fill="FFFFFF"/>
+        </w:rPr>
+        <w:t>[</w:t>
+      </w:r>
+      <w:proofErr w:type="spellStart"/>
+      <w:r>
+        <w:rPr>
+          <w:rFonts w:ascii="Arial" w:hAnsi="Arial" w:cs="Arial"/>
+          <w:sz w:val="24"/>
+          <w:szCs w:val="24"/>
+          <w:shd w:val="clear" w:color="auto" w:fill="FFFFFF"/>
+        </w:rPr>
+        <w:t>Saltzer</w:t>
+      </w:r>
+      <w:proofErr w:type="spellEnd"/>
+      <w:r>
+        <w:rPr>
+          <w:rFonts w:ascii="Arial" w:hAnsi="Arial" w:cs="Arial"/>
+          <w:sz w:val="24"/>
+          <w:szCs w:val="24"/>
+          <w:shd w:val="clear" w:color="auto" w:fill="FFFFFF"/>
+        </w:rPr>
+        <w:t>, 66]</w:t>
+      </w:r>
+      <w:r>
+        <w:rPr>
+          <w:rFonts w:ascii="Arial" w:hAnsi="Arial" w:cs="Arial"/>
+          <w:sz w:val="24"/>
+          <w:szCs w:val="24"/>
+        </w:rPr>
+        <w:t>. Estos procesos resultaban ser bastante pesadas. Al no poder compartir memoria (</w:t>
+      </w:r>
+      <w:r>
+        <w:rPr>
+          <w:rFonts w:ascii="Arial" w:hAnsi="Arial" w:cs="Arial"/>
+          <w:sz w:val="24"/>
+          <w:szCs w:val="24"/>
+        </w:rPr>
+        <w:t>cada uno tenía</w:t>
+      </w:r>
+      <w:r>
+        <w:rPr>
+          <w:rFonts w:ascii="Arial" w:hAnsi="Arial" w:cs="Arial"/>
+          <w:sz w:val="24"/>
+          <w:szCs w:val="24"/>
+        </w:rPr>
+        <w:t xml:space="preserve"> su propio espacio de direcciones), </w:t>
+      </w:r>
+      <w:r>
+        <w:rPr>
+          <w:rFonts w:ascii="Arial" w:hAnsi="Arial" w:cs="Arial"/>
+          <w:sz w:val="24"/>
+          <w:szCs w:val="24"/>
+        </w:rPr>
+        <w:t>su interacción se realizaba</w:t>
+      </w:r>
+      <w:r>
+        <w:rPr>
+          <w:rFonts w:ascii="Arial" w:hAnsi="Arial" w:cs="Arial"/>
+          <w:sz w:val="24"/>
+          <w:szCs w:val="24"/>
+        </w:rPr>
+        <w:t xml:space="preserve"> a través de tuberías, señales, etc. La memoria compartida se agregó un tiempo después.</w:t>
+      </w:r>
+    </w:p>
+    <w:p>
+      <w:pPr>
+        <w:pStyle w:val="Sinespaciado"/>
+        <w:jc w:val="both"/>
+        <w:rPr>
+          <w:rFonts w:ascii="Arial" w:hAnsi="Arial" w:cs="Arial"/>
+          <w:sz w:val="24"/>
+          <w:szCs w:val="24"/>
+        </w:rPr>
+      </w:pPr>
+    </w:p>
+    <w:p>
+      <w:pPr>
+        <w:pStyle w:val="Sinespaciado"/>
+        <w:jc w:val="both"/>
+        <w:rPr>
+          <w:rFonts w:ascii="Arial" w:hAnsi="Arial" w:cs="Arial"/>
+          <w:sz w:val="24"/>
+          <w:szCs w:val="24"/>
+        </w:rPr>
+      </w:pPr>
+      <w:r>
+        <w:rPr>
+          <w:rFonts w:ascii="Arial" w:hAnsi="Arial" w:cs="Arial"/>
+          <w:sz w:val="24"/>
+          <w:szCs w:val="24"/>
+        </w:rPr>
+        <w:t xml:space="preserve">Los </w:t>
+      </w:r>
+      <w:r>
+        <w:rPr>
+          <w:rFonts w:ascii="Arial" w:hAnsi="Arial" w:cs="Arial"/>
+          <w:sz w:val="24"/>
+          <w:szCs w:val="24"/>
+        </w:rPr>
+        <w:t>usuarios de Unix empezaron a perder los procesos en los que se compartía memoria. Para solucionar esto se crean los subprocesos, que compartían el espacio de direcciones de un único proceso de Unix. Siendo procesos livianos en comparación de los antiguos procesos pesados.</w:t>
+      </w:r>
+    </w:p>
+    <w:p>
+      <w:pPr>
+        <w:pStyle w:val="Sinespaciado"/>
+        <w:jc w:val="both"/>
+        <w:rPr>
+          <w:rFonts w:ascii="Arial" w:hAnsi="Arial" w:cs="Arial"/>
+          <w:sz w:val="24"/>
+          <w:szCs w:val="24"/>
+        </w:rPr>
+      </w:pPr>
+    </w:p>
+    <w:p>
+      <w:pPr>
+        <w:pStyle w:val="Sinespaciado"/>
+        <w:jc w:val="both"/>
+        <w:rPr>
+          <w:rFonts w:ascii="Arial" w:hAnsi="Arial" w:cs="Arial"/>
+          <w:sz w:val="24"/>
+          <w:szCs w:val="24"/>
+        </w:rPr>
+      </w:pPr>
+      <w:r>
+        <w:rPr>
+          <w:rFonts w:ascii="Arial" w:hAnsi="Arial" w:cs="Arial"/>
+          <w:sz w:val="24"/>
+          <w:szCs w:val="24"/>
+        </w:rPr>
+        <w:t xml:space="preserve">Aparecen los hilos en los sistemas operativos como se conocen hoy en día, permitiendo a una aplicación realizar varias tareas a la vez de manera recurrente, estos hilos de ejecución comparten el espacio de memoria, los archivos abiertos, situación de autenticación.  Todo esto permite hacer más </w:t>
+      </w:r>
+      <w:r>
+        <w:rPr>
+          <w:rFonts w:ascii="Arial" w:hAnsi="Arial" w:cs="Arial"/>
+          <w:sz w:val="24"/>
+          <w:szCs w:val="24"/>
+        </w:rPr>
+        <w:lastRenderedPageBreak/>
+        <w:t>simple el diseño de las aplicaciones que llevan a cabo varias funciones simultáneamente.</w:t>
+      </w:r>
+    </w:p>
+    <w:p>
+      <w:pPr>
+        <w:pStyle w:val="Sinespaciado"/>
+        <w:jc w:val="both"/>
+        <w:rPr>
+          <w:rFonts w:ascii="Arial" w:hAnsi="Arial" w:cs="Arial"/>
+          <w:sz w:val="24"/>
+          <w:szCs w:val="24"/>
+        </w:rPr>
+      </w:pPr>
+      <w:bookmarkStart w:id="0" w:name="_GoBack"/>
+      <w:bookmarkEnd w:id="0"/>
+    </w:p>
+    <w:p>
+      <w:pPr>
+        <w:jc w:val="both"/>
         <w:rPr>
           <w:rFonts w:ascii="Arial" w:hAnsi="Arial" w:cs="Arial"/>
           <w:spacing w:val="3"/>
           <w:sz w:val="24"/>
           <w:szCs w:val="24"/>
         </w:rPr>
-        <w:t xml:space="preserve">hilo de procesamiento </w:t>
-      </w:r>
+      </w:pPr>
       <w:r>
         <w:rPr>
           <w:rFonts w:ascii="Arial" w:hAnsi="Arial" w:cs="Arial"/>
@@ -167,17 +835,31 @@
           <w:sz w:val="24"/>
           <w:szCs w:val="24"/>
         </w:rPr>
-        <w:t xml:space="preserve">abarca un trozo del proceso </w:t>
-      </w:r>
-      <w:r>
+        <w:t>[1]</w:t>
+      </w:r>
+      <w:hyperlink r:id="rId6" w:history="1">
+        <w:r>
+          <w:rPr>
+            <w:rStyle w:val="Hipervnculo"/>
+            <w:rFonts w:ascii="Arial" w:hAnsi="Arial" w:cs="Arial"/>
+            <w:spacing w:val="3"/>
+            <w:sz w:val="24"/>
+            <w:szCs w:val="24"/>
+          </w:rPr>
+          <w:t>https://ieeexplore.ieee.org/document/5650174</w:t>
+        </w:r>
+      </w:hyperlink>
+    </w:p>
+    <w:p>
+      <w:pPr>
+        <w:jc w:val="both"/>
         <w:rPr>
           <w:rFonts w:ascii="Arial" w:hAnsi="Arial" w:cs="Arial"/>
           <w:spacing w:val="3"/>
           <w:sz w:val="24"/>
           <w:szCs w:val="24"/>
         </w:rPr>
-        <w:t xml:space="preserve">a </w:t>
-      </w:r>
+      </w:pPr>
       <w:r>
         <w:rPr>
           <w:rFonts w:ascii="Arial" w:hAnsi="Arial" w:cs="Arial"/>
@@ -185,53 +867,799 @@
           <w:sz w:val="24"/>
           <w:szCs w:val="24"/>
         </w:rPr>
-        <w:t>ejecutar. Estos trozos de información se van introduciendo al núcleo físico, haciendo más simple el proceso a realizar, evitando así tareas ineficientes causadas por  introducir en este caso la tarea completa en el núcleo</w:t>
-      </w:r>
-      <w:r>
+        <w:t>[2]</w:t>
+      </w:r>
+      <w:hyperlink r:id="rId7" w:history="1">
+        <w:r>
+          <w:rPr>
+            <w:rStyle w:val="Hipervnculo"/>
+            <w:rFonts w:ascii="Arial" w:hAnsi="Arial" w:cs="Arial"/>
+            <w:spacing w:val="3"/>
+            <w:sz w:val="24"/>
+            <w:szCs w:val="24"/>
+          </w:rPr>
+          <w:t>https://www.exabyteinformatica.com/uoc/Informatica/Arquitecturas_de_computadores_avanzadas/Arquitecturas_de_computadores_avanzadas_(Modulo_3).pdf</w:t>
+        </w:r>
+      </w:hyperlink>
+    </w:p>
+    <w:p>
+      <w:pPr>
+        <w:numPr>
+          <w:ilvl w:val="0"/>
+          <w:numId w:val="1"/>
+        </w:numPr>
+        <w:shd w:val="clear" w:color="auto" w:fill="FFFFFF"/>
+        <w:spacing w:after="0" w:line="240" w:lineRule="auto"/>
+        <w:ind w:left="0" w:right="360"/>
+        <w:textAlignment w:val="baseline"/>
+        <w:rPr>
+          <w:rFonts w:ascii="Arial" w:eastAsia="Times New Roman" w:hAnsi="Arial" w:cs="Arial"/>
+          <w:sz w:val="21"/>
+          <w:szCs w:val="21"/>
+          <w:lang w:eastAsia="es-ES"/>
+        </w:rPr>
+      </w:pPr>
+      <w:r>
+        <w:rPr>
+          <w:rFonts w:ascii="Arial" w:eastAsia="Times New Roman" w:hAnsi="Arial" w:cs="Arial"/>
+          <w:sz w:val="21"/>
+          <w:szCs w:val="21"/>
+          <w:lang w:eastAsia="es-ES"/>
+        </w:rPr>
+        <w:t>[3]</w:t>
+      </w:r>
+      <w:r>
+        <w:rPr>
+          <w:rFonts w:ascii="Arial" w:eastAsia="Times New Roman" w:hAnsi="Arial" w:cs="Arial"/>
+          <w:sz w:val="21"/>
+          <w:szCs w:val="21"/>
+          <w:lang w:eastAsia="es-ES"/>
+        </w:rPr>
+        <w:t>[</w:t>
+      </w:r>
+      <w:proofErr w:type="spellStart"/>
+      <w:r>
+        <w:rPr>
+          <w:rFonts w:ascii="Arial" w:eastAsia="Times New Roman" w:hAnsi="Arial" w:cs="Arial"/>
+          <w:sz w:val="21"/>
+          <w:szCs w:val="21"/>
+          <w:lang w:eastAsia="es-ES"/>
+        </w:rPr>
+        <w:t>Cheriton</w:t>
+      </w:r>
+      <w:proofErr w:type="spellEnd"/>
+      <w:r>
+        <w:rPr>
+          <w:rFonts w:ascii="Arial" w:eastAsia="Times New Roman" w:hAnsi="Arial" w:cs="Arial"/>
+          <w:sz w:val="21"/>
+          <w:szCs w:val="21"/>
+          <w:lang w:eastAsia="es-ES"/>
+        </w:rPr>
+        <w:t xml:space="preserve">, 79] </w:t>
+      </w:r>
+      <w:proofErr w:type="spellStart"/>
+      <w:r>
+        <w:rPr>
+          <w:rFonts w:ascii="Arial" w:eastAsia="Times New Roman" w:hAnsi="Arial" w:cs="Arial"/>
+          <w:sz w:val="21"/>
+          <w:szCs w:val="21"/>
+          <w:lang w:eastAsia="es-ES"/>
+        </w:rPr>
+        <w:t>Cheriton</w:t>
+      </w:r>
+      <w:proofErr w:type="spellEnd"/>
+      <w:r>
+        <w:rPr>
+          <w:rFonts w:ascii="Arial" w:eastAsia="Times New Roman" w:hAnsi="Arial" w:cs="Arial"/>
+          <w:sz w:val="21"/>
+          <w:szCs w:val="21"/>
+          <w:lang w:eastAsia="es-ES"/>
+        </w:rPr>
+        <w:t>, DR, </w:t>
+      </w:r>
+      <w:r>
+        <w:rPr>
+          <w:rFonts w:ascii="inherit" w:eastAsia="Times New Roman" w:hAnsi="inherit" w:cs="Arial"/>
+          <w:i/>
+          <w:iCs/>
+          <w:sz w:val="21"/>
+          <w:szCs w:val="21"/>
+          <w:bdr w:val="none" w:sz="0" w:space="0" w:color="auto" w:frame="1"/>
+          <w:lang w:eastAsia="es-ES"/>
+        </w:rPr>
+        <w:t xml:space="preserve">Estructuración multiproceso y el sistema operativo </w:t>
+      </w:r>
+      <w:proofErr w:type="spellStart"/>
+      <w:proofErr w:type="gramStart"/>
+      <w:r>
+        <w:rPr>
+          <w:rFonts w:ascii="inherit" w:eastAsia="Times New Roman" w:hAnsi="inherit" w:cs="Arial"/>
+          <w:i/>
+          <w:iCs/>
+          <w:sz w:val="21"/>
+          <w:szCs w:val="21"/>
+          <w:bdr w:val="none" w:sz="0" w:space="0" w:color="auto" w:frame="1"/>
+          <w:lang w:eastAsia="es-ES"/>
+        </w:rPr>
+        <w:t>Thoth</w:t>
+      </w:r>
+      <w:proofErr w:type="spellEnd"/>
+      <w:r>
+        <w:rPr>
+          <w:rFonts w:ascii="Arial" w:eastAsia="Times New Roman" w:hAnsi="Arial" w:cs="Arial"/>
+          <w:sz w:val="21"/>
+          <w:szCs w:val="21"/>
+          <w:lang w:eastAsia="es-ES"/>
+        </w:rPr>
+        <w:t> ,</w:t>
+      </w:r>
+      <w:proofErr w:type="gramEnd"/>
+      <w:r>
+        <w:rPr>
+          <w:rFonts w:ascii="Arial" w:eastAsia="Times New Roman" w:hAnsi="Arial" w:cs="Arial"/>
+          <w:sz w:val="21"/>
+          <w:szCs w:val="21"/>
+          <w:lang w:eastAsia="es-ES"/>
+        </w:rPr>
+        <w:t xml:space="preserve"> </w:t>
+      </w:r>
+      <w:proofErr w:type="spellStart"/>
+      <w:r>
+        <w:rPr>
+          <w:rFonts w:ascii="Arial" w:eastAsia="Times New Roman" w:hAnsi="Arial" w:cs="Arial"/>
+          <w:sz w:val="21"/>
+          <w:szCs w:val="21"/>
+          <w:lang w:eastAsia="es-ES"/>
+        </w:rPr>
+        <w:t>Ph.D</w:t>
+      </w:r>
+      <w:proofErr w:type="spellEnd"/>
+      <w:r>
+        <w:rPr>
+          <w:rFonts w:ascii="Arial" w:eastAsia="Times New Roman" w:hAnsi="Arial" w:cs="Arial"/>
+          <w:sz w:val="21"/>
+          <w:szCs w:val="21"/>
+          <w:lang w:eastAsia="es-ES"/>
+        </w:rPr>
+        <w:t>. Tesis, Universidad de Waterloo, 1979.</w:t>
+      </w:r>
+    </w:p>
+    <w:p>
+      <w:pPr>
+        <w:numPr>
+          <w:ilvl w:val="0"/>
+          <w:numId w:val="1"/>
+        </w:numPr>
+        <w:shd w:val="clear" w:color="auto" w:fill="FFFFFF"/>
+        <w:spacing w:after="0" w:line="240" w:lineRule="auto"/>
+        <w:ind w:left="0" w:right="360"/>
+        <w:textAlignment w:val="baseline"/>
+        <w:rPr>
+          <w:rFonts w:ascii="Arial" w:eastAsia="Times New Roman" w:hAnsi="Arial" w:cs="Arial"/>
+          <w:sz w:val="21"/>
+          <w:szCs w:val="21"/>
+          <w:lang w:eastAsia="es-ES"/>
+        </w:rPr>
+      </w:pPr>
+      <w:r>
+        <w:rPr>
+          <w:rFonts w:ascii="Arial" w:eastAsia="Times New Roman" w:hAnsi="Arial" w:cs="Arial"/>
+          <w:sz w:val="21"/>
+          <w:szCs w:val="21"/>
+          <w:shd w:val="clear" w:color="auto" w:fill="C9D7F1"/>
+          <w:lang w:eastAsia="es-ES"/>
+        </w:rPr>
+        <w:t>[4]</w:t>
+      </w:r>
+      <w:r>
+        <w:rPr>
+          <w:rFonts w:ascii="Arial" w:eastAsia="Times New Roman" w:hAnsi="Arial" w:cs="Arial"/>
+          <w:sz w:val="21"/>
+          <w:szCs w:val="21"/>
+          <w:shd w:val="clear" w:color="auto" w:fill="C9D7F1"/>
+          <w:lang w:eastAsia="es-ES"/>
+        </w:rPr>
+        <w:t>[</w:t>
+      </w:r>
+      <w:proofErr w:type="spellStart"/>
+      <w:r>
+        <w:rPr>
+          <w:rFonts w:ascii="Arial" w:eastAsia="Times New Roman" w:hAnsi="Arial" w:cs="Arial"/>
+          <w:sz w:val="21"/>
+          <w:szCs w:val="21"/>
+          <w:shd w:val="clear" w:color="auto" w:fill="C9D7F1"/>
+          <w:lang w:eastAsia="es-ES"/>
+        </w:rPr>
+        <w:t>Daley</w:t>
+      </w:r>
+      <w:proofErr w:type="spellEnd"/>
+      <w:r>
+        <w:rPr>
+          <w:rFonts w:ascii="Arial" w:eastAsia="Times New Roman" w:hAnsi="Arial" w:cs="Arial"/>
+          <w:sz w:val="21"/>
+          <w:szCs w:val="21"/>
+          <w:shd w:val="clear" w:color="auto" w:fill="C9D7F1"/>
+          <w:lang w:eastAsia="es-ES"/>
+        </w:rPr>
+        <w:t xml:space="preserve"> y Dennis, 68] </w:t>
+      </w:r>
+      <w:proofErr w:type="spellStart"/>
+      <w:r>
+        <w:rPr>
+          <w:rFonts w:ascii="Arial" w:eastAsia="Times New Roman" w:hAnsi="Arial" w:cs="Arial"/>
+          <w:sz w:val="21"/>
+          <w:szCs w:val="21"/>
+          <w:shd w:val="clear" w:color="auto" w:fill="C9D7F1"/>
+          <w:lang w:eastAsia="es-ES"/>
+        </w:rPr>
+        <w:t>Daley</w:t>
+      </w:r>
+      <w:proofErr w:type="spellEnd"/>
+      <w:r>
+        <w:rPr>
+          <w:rFonts w:ascii="Arial" w:eastAsia="Times New Roman" w:hAnsi="Arial" w:cs="Arial"/>
+          <w:sz w:val="21"/>
+          <w:szCs w:val="21"/>
+          <w:shd w:val="clear" w:color="auto" w:fill="C9D7F1"/>
+          <w:lang w:eastAsia="es-ES"/>
+        </w:rPr>
+        <w:t>, RC, Dennis, JB, </w:t>
+      </w:r>
+      <w:r>
+        <w:rPr>
+          <w:rFonts w:ascii="inherit" w:eastAsia="Times New Roman" w:hAnsi="inherit" w:cs="Arial"/>
+          <w:i/>
+          <w:iCs/>
+          <w:sz w:val="21"/>
+          <w:szCs w:val="21"/>
+          <w:bdr w:val="none" w:sz="0" w:space="0" w:color="auto" w:frame="1"/>
+          <w:shd w:val="clear" w:color="auto" w:fill="C9D7F1"/>
+          <w:lang w:eastAsia="es-ES"/>
+        </w:rPr>
+        <w:t xml:space="preserve">memoria virtual, procesos y uso compartido en </w:t>
+      </w:r>
+      <w:proofErr w:type="spellStart"/>
+      <w:proofErr w:type="gramStart"/>
+      <w:r>
+        <w:rPr>
+          <w:rFonts w:ascii="inherit" w:eastAsia="Times New Roman" w:hAnsi="inherit" w:cs="Arial"/>
+          <w:i/>
+          <w:iCs/>
+          <w:sz w:val="21"/>
+          <w:szCs w:val="21"/>
+          <w:bdr w:val="none" w:sz="0" w:space="0" w:color="auto" w:frame="1"/>
+          <w:shd w:val="clear" w:color="auto" w:fill="C9D7F1"/>
+          <w:lang w:eastAsia="es-ES"/>
+        </w:rPr>
+        <w:t>Multics</w:t>
+      </w:r>
+      <w:proofErr w:type="spellEnd"/>
+      <w:r>
+        <w:rPr>
+          <w:rFonts w:ascii="Arial" w:eastAsia="Times New Roman" w:hAnsi="Arial" w:cs="Arial"/>
+          <w:sz w:val="21"/>
+          <w:szCs w:val="21"/>
+          <w:shd w:val="clear" w:color="auto" w:fill="C9D7F1"/>
+          <w:lang w:eastAsia="es-ES"/>
+        </w:rPr>
+        <w:t> ,</w:t>
+      </w:r>
+      <w:proofErr w:type="gramEnd"/>
+      <w:r>
+        <w:rPr>
+          <w:rFonts w:ascii="Arial" w:eastAsia="Times New Roman" w:hAnsi="Arial" w:cs="Arial"/>
+          <w:sz w:val="21"/>
+          <w:szCs w:val="21"/>
+          <w:shd w:val="clear" w:color="auto" w:fill="C9D7F1"/>
+          <w:lang w:eastAsia="es-ES"/>
+        </w:rPr>
+        <w:t xml:space="preserve"> </w:t>
+      </w:r>
+      <w:proofErr w:type="spellStart"/>
+      <w:r>
+        <w:rPr>
+          <w:rFonts w:ascii="Arial" w:eastAsia="Times New Roman" w:hAnsi="Arial" w:cs="Arial"/>
+          <w:sz w:val="21"/>
+          <w:szCs w:val="21"/>
+          <w:shd w:val="clear" w:color="auto" w:fill="C9D7F1"/>
+          <w:lang w:eastAsia="es-ES"/>
+        </w:rPr>
+        <w:t>Comm</w:t>
+      </w:r>
+      <w:proofErr w:type="spellEnd"/>
+      <w:r>
+        <w:rPr>
+          <w:rFonts w:ascii="Arial" w:eastAsia="Times New Roman" w:hAnsi="Arial" w:cs="Arial"/>
+          <w:sz w:val="21"/>
+          <w:szCs w:val="21"/>
+          <w:shd w:val="clear" w:color="auto" w:fill="C9D7F1"/>
+          <w:lang w:eastAsia="es-ES"/>
+        </w:rPr>
+        <w:t>. </w:t>
+      </w:r>
+      <w:r>
+        <w:rPr>
+          <w:rFonts w:ascii="Arial" w:eastAsia="Times New Roman" w:hAnsi="Arial" w:cs="Arial"/>
+          <w:sz w:val="21"/>
+          <w:szCs w:val="21"/>
+          <w:lang w:eastAsia="es-ES"/>
+        </w:rPr>
+        <w:t>ACM 11, 306-312, mayo de 1968.</w:t>
+      </w:r>
+    </w:p>
+    <w:p>
+      <w:pPr>
+        <w:numPr>
+          <w:ilvl w:val="0"/>
+          <w:numId w:val="1"/>
+        </w:numPr>
+        <w:shd w:val="clear" w:color="auto" w:fill="FFFFFF"/>
+        <w:spacing w:after="0" w:line="240" w:lineRule="auto"/>
+        <w:ind w:left="0" w:right="360"/>
+        <w:textAlignment w:val="baseline"/>
+        <w:rPr>
+          <w:rFonts w:ascii="Arial" w:eastAsia="Times New Roman" w:hAnsi="Arial" w:cs="Arial"/>
+          <w:sz w:val="21"/>
+          <w:szCs w:val="21"/>
+          <w:lang w:eastAsia="es-ES"/>
+        </w:rPr>
+      </w:pPr>
+      <w:r>
+        <w:rPr>
+          <w:rFonts w:ascii="Arial" w:eastAsia="Times New Roman" w:hAnsi="Arial" w:cs="Arial"/>
+          <w:sz w:val="21"/>
+          <w:szCs w:val="21"/>
+          <w:lang w:eastAsia="es-ES"/>
+        </w:rPr>
+        <w:t>[5]</w:t>
+      </w:r>
+      <w:r>
+        <w:rPr>
+          <w:rFonts w:ascii="Arial" w:eastAsia="Times New Roman" w:hAnsi="Arial" w:cs="Arial"/>
+          <w:sz w:val="21"/>
+          <w:szCs w:val="21"/>
+          <w:lang w:eastAsia="es-ES"/>
+        </w:rPr>
+        <w:t xml:space="preserve">[Dennis &amp; van </w:t>
+      </w:r>
+      <w:proofErr w:type="spellStart"/>
+      <w:r>
+        <w:rPr>
+          <w:rFonts w:ascii="Arial" w:eastAsia="Times New Roman" w:hAnsi="Arial" w:cs="Arial"/>
+          <w:sz w:val="21"/>
+          <w:szCs w:val="21"/>
+          <w:lang w:eastAsia="es-ES"/>
+        </w:rPr>
+        <w:t>Horn</w:t>
+      </w:r>
+      <w:proofErr w:type="spellEnd"/>
+      <w:r>
+        <w:rPr>
+          <w:rFonts w:ascii="Arial" w:eastAsia="Times New Roman" w:hAnsi="Arial" w:cs="Arial"/>
+          <w:sz w:val="21"/>
+          <w:szCs w:val="21"/>
+          <w:lang w:eastAsia="es-ES"/>
+        </w:rPr>
+        <w:t xml:space="preserve">, 66] Dennis, JB, van </w:t>
+      </w:r>
+      <w:proofErr w:type="spellStart"/>
+      <w:r>
+        <w:rPr>
+          <w:rFonts w:ascii="Arial" w:eastAsia="Times New Roman" w:hAnsi="Arial" w:cs="Arial"/>
+          <w:sz w:val="21"/>
+          <w:szCs w:val="21"/>
+          <w:lang w:eastAsia="es-ES"/>
+        </w:rPr>
+        <w:t>Horn</w:t>
+      </w:r>
+      <w:proofErr w:type="spellEnd"/>
+      <w:r>
+        <w:rPr>
+          <w:rFonts w:ascii="Arial" w:eastAsia="Times New Roman" w:hAnsi="Arial" w:cs="Arial"/>
+          <w:sz w:val="21"/>
+          <w:szCs w:val="21"/>
+          <w:lang w:eastAsia="es-ES"/>
+        </w:rPr>
+        <w:t>, EC, </w:t>
+      </w:r>
+      <w:r>
+        <w:rPr>
+          <w:rFonts w:ascii="inherit" w:eastAsia="Times New Roman" w:hAnsi="inherit" w:cs="Arial"/>
+          <w:i/>
+          <w:iCs/>
+          <w:sz w:val="21"/>
+          <w:szCs w:val="21"/>
+          <w:bdr w:val="none" w:sz="0" w:space="0" w:color="auto" w:frame="1"/>
+          <w:lang w:eastAsia="es-ES"/>
+        </w:rPr>
+        <w:t xml:space="preserve">Semántica de programación para cálculos </w:t>
+      </w:r>
+      <w:proofErr w:type="spellStart"/>
+      <w:proofErr w:type="gramStart"/>
+      <w:r>
+        <w:rPr>
+          <w:rFonts w:ascii="inherit" w:eastAsia="Times New Roman" w:hAnsi="inherit" w:cs="Arial"/>
+          <w:i/>
+          <w:iCs/>
+          <w:sz w:val="21"/>
+          <w:szCs w:val="21"/>
+          <w:bdr w:val="none" w:sz="0" w:space="0" w:color="auto" w:frame="1"/>
+          <w:lang w:eastAsia="es-ES"/>
+        </w:rPr>
+        <w:t>multiprogramados</w:t>
+      </w:r>
+      <w:proofErr w:type="spellEnd"/>
+      <w:r>
+        <w:rPr>
+          <w:rFonts w:ascii="Arial" w:eastAsia="Times New Roman" w:hAnsi="Arial" w:cs="Arial"/>
+          <w:sz w:val="21"/>
+          <w:szCs w:val="21"/>
+          <w:lang w:eastAsia="es-ES"/>
+        </w:rPr>
+        <w:t> ,</w:t>
+      </w:r>
+      <w:proofErr w:type="gramEnd"/>
+      <w:r>
+        <w:rPr>
+          <w:rFonts w:ascii="Arial" w:eastAsia="Times New Roman" w:hAnsi="Arial" w:cs="Arial"/>
+          <w:sz w:val="21"/>
+          <w:szCs w:val="21"/>
+          <w:lang w:eastAsia="es-ES"/>
+        </w:rPr>
+        <w:t xml:space="preserve"> MAC-TR-21, 1966.</w:t>
+      </w:r>
+    </w:p>
+    <w:p>
+      <w:pPr>
+        <w:numPr>
+          <w:ilvl w:val="0"/>
+          <w:numId w:val="1"/>
+        </w:numPr>
+        <w:shd w:val="clear" w:color="auto" w:fill="FFFFFF"/>
+        <w:spacing w:after="0" w:line="240" w:lineRule="auto"/>
+        <w:ind w:left="0" w:right="360"/>
+        <w:textAlignment w:val="baseline"/>
+        <w:rPr>
+          <w:rFonts w:ascii="Arial" w:eastAsia="Times New Roman" w:hAnsi="Arial" w:cs="Arial"/>
+          <w:sz w:val="21"/>
+          <w:szCs w:val="21"/>
+          <w:lang w:eastAsia="es-ES"/>
+        </w:rPr>
+      </w:pPr>
+      <w:r>
+        <w:rPr>
+          <w:rFonts w:ascii="Arial" w:eastAsia="Times New Roman" w:hAnsi="Arial" w:cs="Arial"/>
+          <w:sz w:val="21"/>
+          <w:szCs w:val="21"/>
+          <w:lang w:eastAsia="es-ES"/>
+        </w:rPr>
+        <w:t>[6]</w:t>
+      </w:r>
+      <w:r>
+        <w:rPr>
+          <w:rFonts w:ascii="Arial" w:eastAsia="Times New Roman" w:hAnsi="Arial" w:cs="Arial"/>
+          <w:sz w:val="21"/>
+          <w:szCs w:val="21"/>
+          <w:lang w:eastAsia="es-ES"/>
+        </w:rPr>
+        <w:t>[</w:t>
+      </w:r>
+      <w:proofErr w:type="spellStart"/>
+      <w:r>
+        <w:rPr>
+          <w:rFonts w:ascii="Arial" w:eastAsia="Times New Roman" w:hAnsi="Arial" w:cs="Arial"/>
+          <w:sz w:val="21"/>
+          <w:szCs w:val="21"/>
+          <w:lang w:eastAsia="es-ES"/>
+        </w:rPr>
+        <w:t>Dijkstra</w:t>
+      </w:r>
+      <w:proofErr w:type="spellEnd"/>
+      <w:r>
+        <w:rPr>
+          <w:rFonts w:ascii="Arial" w:eastAsia="Times New Roman" w:hAnsi="Arial" w:cs="Arial"/>
+          <w:sz w:val="21"/>
+          <w:szCs w:val="21"/>
+          <w:lang w:eastAsia="es-ES"/>
+        </w:rPr>
+        <w:t xml:space="preserve">, 65] </w:t>
+      </w:r>
+      <w:proofErr w:type="spellStart"/>
+      <w:r>
+        <w:rPr>
+          <w:rFonts w:ascii="Arial" w:eastAsia="Times New Roman" w:hAnsi="Arial" w:cs="Arial"/>
+          <w:sz w:val="21"/>
+          <w:szCs w:val="21"/>
+          <w:lang w:eastAsia="es-ES"/>
+        </w:rPr>
+        <w:t>Dijkstra</w:t>
+      </w:r>
+      <w:proofErr w:type="spellEnd"/>
+      <w:r>
+        <w:rPr>
+          <w:rFonts w:ascii="Arial" w:eastAsia="Times New Roman" w:hAnsi="Arial" w:cs="Arial"/>
+          <w:sz w:val="21"/>
+          <w:szCs w:val="21"/>
+          <w:lang w:eastAsia="es-ES"/>
+        </w:rPr>
+        <w:t>, EW, </w:t>
+      </w:r>
+      <w:r>
+        <w:rPr>
+          <w:rFonts w:ascii="inherit" w:eastAsia="Times New Roman" w:hAnsi="inherit" w:cs="Arial"/>
+          <w:i/>
+          <w:iCs/>
+          <w:sz w:val="21"/>
+          <w:szCs w:val="21"/>
+          <w:bdr w:val="none" w:sz="0" w:space="0" w:color="auto" w:frame="1"/>
+          <w:lang w:eastAsia="es-ES"/>
+        </w:rPr>
+        <w:t xml:space="preserve">Procesos secuenciales </w:t>
+      </w:r>
+      <w:proofErr w:type="gramStart"/>
+      <w:r>
+        <w:rPr>
+          <w:rFonts w:ascii="inherit" w:eastAsia="Times New Roman" w:hAnsi="inherit" w:cs="Arial"/>
+          <w:i/>
+          <w:iCs/>
+          <w:sz w:val="21"/>
+          <w:szCs w:val="21"/>
+          <w:bdr w:val="none" w:sz="0" w:space="0" w:color="auto" w:frame="1"/>
+          <w:lang w:eastAsia="es-ES"/>
+        </w:rPr>
+        <w:t>cooperantes</w:t>
+      </w:r>
+      <w:r>
+        <w:rPr>
+          <w:rFonts w:ascii="Arial" w:eastAsia="Times New Roman" w:hAnsi="Arial" w:cs="Arial"/>
+          <w:sz w:val="21"/>
+          <w:szCs w:val="21"/>
+          <w:lang w:eastAsia="es-ES"/>
+        </w:rPr>
+        <w:t> ,</w:t>
+      </w:r>
+      <w:proofErr w:type="gramEnd"/>
+      <w:r>
+        <w:rPr>
+          <w:rFonts w:ascii="Arial" w:eastAsia="Times New Roman" w:hAnsi="Arial" w:cs="Arial"/>
+          <w:sz w:val="21"/>
+          <w:szCs w:val="21"/>
+          <w:lang w:eastAsia="es-ES"/>
+        </w:rPr>
+        <w:t xml:space="preserve"> en </w:t>
+      </w:r>
+      <w:r>
+        <w:rPr>
+          <w:rFonts w:ascii="inherit" w:eastAsia="Times New Roman" w:hAnsi="inherit" w:cs="Arial"/>
+          <w:i/>
+          <w:iCs/>
+          <w:sz w:val="21"/>
+          <w:szCs w:val="21"/>
+          <w:bdr w:val="none" w:sz="0" w:space="0" w:color="auto" w:frame="1"/>
+          <w:lang w:eastAsia="es-ES"/>
+        </w:rPr>
+        <w:t>Lenguajes de programación</w:t>
+      </w:r>
+      <w:r>
+        <w:rPr>
+          <w:rFonts w:ascii="Arial" w:eastAsia="Times New Roman" w:hAnsi="Arial" w:cs="Arial"/>
+          <w:sz w:val="21"/>
+          <w:szCs w:val="21"/>
+          <w:lang w:eastAsia="es-ES"/>
+        </w:rPr>
+        <w:t xml:space="preserve"> , </w:t>
+      </w:r>
+      <w:proofErr w:type="spellStart"/>
+      <w:r>
+        <w:rPr>
+          <w:rFonts w:ascii="Arial" w:eastAsia="Times New Roman" w:hAnsi="Arial" w:cs="Arial"/>
+          <w:sz w:val="21"/>
+          <w:szCs w:val="21"/>
+          <w:lang w:eastAsia="es-ES"/>
+        </w:rPr>
+        <w:t>Genuys</w:t>
+      </w:r>
+      <w:proofErr w:type="spellEnd"/>
+      <w:r>
+        <w:rPr>
+          <w:rFonts w:ascii="Arial" w:eastAsia="Times New Roman" w:hAnsi="Arial" w:cs="Arial"/>
+          <w:sz w:val="21"/>
+          <w:szCs w:val="21"/>
+          <w:lang w:eastAsia="es-ES"/>
+        </w:rPr>
+        <w:t xml:space="preserve">, F. (ed.), </w:t>
+      </w:r>
+      <w:proofErr w:type="spellStart"/>
+      <w:r>
+        <w:rPr>
+          <w:rFonts w:ascii="Arial" w:eastAsia="Times New Roman" w:hAnsi="Arial" w:cs="Arial"/>
+          <w:sz w:val="21"/>
+          <w:szCs w:val="21"/>
+          <w:lang w:eastAsia="es-ES"/>
+        </w:rPr>
+        <w:t>Academic</w:t>
+      </w:r>
+      <w:proofErr w:type="spellEnd"/>
+      <w:r>
+        <w:rPr>
+          <w:rFonts w:ascii="Arial" w:eastAsia="Times New Roman" w:hAnsi="Arial" w:cs="Arial"/>
+          <w:sz w:val="21"/>
+          <w:szCs w:val="21"/>
+          <w:lang w:eastAsia="es-ES"/>
+        </w:rPr>
+        <w:t xml:space="preserve"> </w:t>
+      </w:r>
+      <w:proofErr w:type="spellStart"/>
+      <w:r>
+        <w:rPr>
+          <w:rFonts w:ascii="Arial" w:eastAsia="Times New Roman" w:hAnsi="Arial" w:cs="Arial"/>
+          <w:sz w:val="21"/>
+          <w:szCs w:val="21"/>
+          <w:lang w:eastAsia="es-ES"/>
+        </w:rPr>
+        <w:t>Press</w:t>
+      </w:r>
+      <w:proofErr w:type="spellEnd"/>
+      <w:r>
+        <w:rPr>
+          <w:rFonts w:ascii="Arial" w:eastAsia="Times New Roman" w:hAnsi="Arial" w:cs="Arial"/>
+          <w:sz w:val="21"/>
+          <w:szCs w:val="21"/>
+          <w:lang w:eastAsia="es-ES"/>
+        </w:rPr>
+        <w:t>, 1965.</w:t>
+      </w:r>
+    </w:p>
+    <w:p>
+      <w:pPr>
+        <w:numPr>
+          <w:ilvl w:val="0"/>
+          <w:numId w:val="1"/>
+        </w:numPr>
+        <w:shd w:val="clear" w:color="auto" w:fill="FFFFFF"/>
+        <w:spacing w:after="0" w:line="240" w:lineRule="auto"/>
+        <w:ind w:left="0" w:right="360"/>
+        <w:textAlignment w:val="baseline"/>
+        <w:rPr>
+          <w:rFonts w:ascii="Arial" w:eastAsia="Times New Roman" w:hAnsi="Arial" w:cs="Arial"/>
+          <w:sz w:val="21"/>
+          <w:szCs w:val="21"/>
+          <w:lang w:eastAsia="es-ES"/>
+        </w:rPr>
+      </w:pPr>
+      <w:r>
+        <w:rPr>
+          <w:rFonts w:ascii="Arial" w:eastAsia="Times New Roman" w:hAnsi="Arial" w:cs="Arial"/>
+          <w:sz w:val="21"/>
+          <w:szCs w:val="21"/>
+          <w:lang w:eastAsia="es-ES"/>
+        </w:rPr>
+        <w:t>[7]</w:t>
+      </w:r>
+      <w:r>
+        <w:rPr>
+          <w:rFonts w:ascii="Arial" w:eastAsia="Times New Roman" w:hAnsi="Arial" w:cs="Arial"/>
+          <w:sz w:val="21"/>
+          <w:szCs w:val="21"/>
+          <w:lang w:eastAsia="es-ES"/>
+        </w:rPr>
+        <w:t>[</w:t>
+      </w:r>
+      <w:proofErr w:type="spellStart"/>
+      <w:r>
+        <w:rPr>
+          <w:rFonts w:ascii="Arial" w:eastAsia="Times New Roman" w:hAnsi="Arial" w:cs="Arial"/>
+          <w:sz w:val="21"/>
+          <w:szCs w:val="21"/>
+          <w:lang w:eastAsia="es-ES"/>
+        </w:rPr>
+        <w:t>Saltzer</w:t>
+      </w:r>
+      <w:proofErr w:type="spellEnd"/>
+      <w:r>
+        <w:rPr>
+          <w:rFonts w:ascii="Arial" w:eastAsia="Times New Roman" w:hAnsi="Arial" w:cs="Arial"/>
+          <w:sz w:val="21"/>
+          <w:szCs w:val="21"/>
+          <w:lang w:eastAsia="es-ES"/>
+        </w:rPr>
+        <w:t xml:space="preserve">, 66] </w:t>
+      </w:r>
+      <w:proofErr w:type="spellStart"/>
+      <w:r>
+        <w:rPr>
+          <w:rFonts w:ascii="Arial" w:eastAsia="Times New Roman" w:hAnsi="Arial" w:cs="Arial"/>
+          <w:sz w:val="21"/>
+          <w:szCs w:val="21"/>
+          <w:lang w:eastAsia="es-ES"/>
+        </w:rPr>
+        <w:t>Saltzer</w:t>
+      </w:r>
+      <w:proofErr w:type="spellEnd"/>
+      <w:r>
+        <w:rPr>
+          <w:rFonts w:ascii="Arial" w:eastAsia="Times New Roman" w:hAnsi="Arial" w:cs="Arial"/>
+          <w:sz w:val="21"/>
+          <w:szCs w:val="21"/>
+          <w:lang w:eastAsia="es-ES"/>
+        </w:rPr>
+        <w:t>, JH, </w:t>
+      </w:r>
+      <w:r>
+        <w:rPr>
+          <w:rFonts w:ascii="inherit" w:eastAsia="Times New Roman" w:hAnsi="inherit" w:cs="Arial"/>
+          <w:i/>
+          <w:iCs/>
+          <w:sz w:val="21"/>
+          <w:szCs w:val="21"/>
+          <w:bdr w:val="none" w:sz="0" w:space="0" w:color="auto" w:frame="1"/>
+          <w:lang w:eastAsia="es-ES"/>
+        </w:rPr>
+        <w:t xml:space="preserve">Control de tráfico en un sistema informático </w:t>
+      </w:r>
+      <w:proofErr w:type="gramStart"/>
+      <w:r>
+        <w:rPr>
+          <w:rFonts w:ascii="inherit" w:eastAsia="Times New Roman" w:hAnsi="inherit" w:cs="Arial"/>
+          <w:i/>
+          <w:iCs/>
+          <w:sz w:val="21"/>
+          <w:szCs w:val="21"/>
+          <w:bdr w:val="none" w:sz="0" w:space="0" w:color="auto" w:frame="1"/>
+          <w:lang w:eastAsia="es-ES"/>
+        </w:rPr>
+        <w:t>multiplexado</w:t>
+      </w:r>
+      <w:r>
+        <w:rPr>
+          <w:rFonts w:ascii="Arial" w:eastAsia="Times New Roman" w:hAnsi="Arial" w:cs="Arial"/>
+          <w:sz w:val="21"/>
+          <w:szCs w:val="21"/>
+          <w:lang w:eastAsia="es-ES"/>
+        </w:rPr>
+        <w:t> ,</w:t>
+      </w:r>
+      <w:proofErr w:type="gramEnd"/>
+      <w:r>
+        <w:rPr>
+          <w:rFonts w:ascii="Arial" w:eastAsia="Times New Roman" w:hAnsi="Arial" w:cs="Arial"/>
+          <w:sz w:val="21"/>
+          <w:szCs w:val="21"/>
+          <w:lang w:eastAsia="es-ES"/>
+        </w:rPr>
+        <w:t xml:space="preserve"> MAC-TR-30 (Tesis </w:t>
+      </w:r>
+      <w:proofErr w:type="spellStart"/>
+      <w:r>
+        <w:rPr>
+          <w:rFonts w:ascii="Arial" w:eastAsia="Times New Roman" w:hAnsi="Arial" w:cs="Arial"/>
+          <w:sz w:val="21"/>
+          <w:szCs w:val="21"/>
+          <w:lang w:eastAsia="es-ES"/>
+        </w:rPr>
+        <w:t>Sc.D</w:t>
+      </w:r>
+      <w:proofErr w:type="spellEnd"/>
+      <w:r>
+        <w:rPr>
+          <w:rFonts w:ascii="Arial" w:eastAsia="Times New Roman" w:hAnsi="Arial" w:cs="Arial"/>
+          <w:sz w:val="21"/>
+          <w:szCs w:val="21"/>
+          <w:lang w:eastAsia="es-ES"/>
+        </w:rPr>
+        <w:t>.), julio de 1966.</w:t>
+      </w:r>
+    </w:p>
+    <w:p>
+      <w:pPr>
+        <w:jc w:val="both"/>
         <w:rPr>
           <w:rFonts w:ascii="Arial" w:hAnsi="Arial" w:cs="Arial"/>
           <w:spacing w:val="3"/>
           <w:sz w:val="24"/>
           <w:szCs w:val="24"/>
         </w:rPr>
-        <w:t xml:space="preserve">. </w:t>
-      </w:r>
-      <w:r>
-        <w:rPr>
-          <w:rFonts w:ascii="Arial" w:hAnsi="Arial" w:cs="Arial"/>
-          <w:spacing w:val="3"/>
-          <w:sz w:val="24"/>
-          <w:szCs w:val="24"/>
-        </w:rPr>
-        <w:t xml:space="preserve">Así, la CPU es </w:t>
-      </w:r>
-      <w:r>
-        <w:rPr>
-          <w:rFonts w:ascii="Arial" w:hAnsi="Arial" w:cs="Arial"/>
-          <w:spacing w:val="3"/>
-          <w:sz w:val="24"/>
-          <w:szCs w:val="24"/>
-        </w:rPr>
-        <w:t>capaz</w:t>
-      </w:r>
-      <w:r>
-        <w:rPr>
-          <w:rFonts w:ascii="Arial" w:hAnsi="Arial" w:cs="Arial"/>
-          <w:spacing w:val="3"/>
-          <w:sz w:val="24"/>
-          <w:szCs w:val="24"/>
-        </w:rPr>
-        <w:t xml:space="preserve"> de procesar una gran cantidad de tareas al mismo tiempo, y de manera </w:t>
-      </w:r>
-      <w:r>
-        <w:rPr>
-          <w:rFonts w:ascii="Arial" w:hAnsi="Arial" w:cs="Arial"/>
-          <w:spacing w:val="3"/>
-          <w:sz w:val="24"/>
-          <w:szCs w:val="24"/>
-        </w:rPr>
-        <w:t>simultánea.</w:t>
-      </w:r>
+      </w:pPr>
     </w:p>
     <w:p>
       <w:pPr>
@@ -252,6 +1680,163 @@
     </w:sectPr>
   </w:body>
 </w:document>
+</file>
+
+<file path=word/numbering.xml><?xml version="1.0" encoding="utf-8"?>
+<w:numbering xmlns:wpc="http://schemas.microsoft.com/office/word/2010/wordprocessingCanvas" xmlns:mc="http://schemas.openxmlformats.org/markup-compatibility/2006" xmlns:o="urn:schemas-microsoft-com:office:office" xmlns:r="http://schemas.openxmlformats.org/officeDocument/2006/relationships" xmlns:m="http://schemas.openxmlformats.org/officeDocument/2006/math" xmlns:v="urn:schemas-microsoft-com:vml" xmlns:wp14="http://schemas.microsoft.com/office/word/2010/wordprocessingDrawing" xmlns:wp="http://schemas.openxmlformats.org/drawingml/2006/wordprocessingDrawing" xmlns:w10="urn:schemas-microsoft-com:office:word" xmlns:w="http://schemas.openxmlformats.org/wordprocessingml/2006/main" xmlns:w14="http://schemas.microsoft.com/office/word/2010/wordml" xmlns:wpg="http://schemas.microsoft.com/office/word/2010/wordprocessingGroup" xmlns:wpi="http://schemas.microsoft.com/office/word/2010/wordprocessingInk" xmlns:wne="http://schemas.microsoft.com/office/word/2006/wordml" xmlns:wps="http://schemas.microsoft.com/office/word/2010/wordprocessingShape" mc:Ignorable="w14 wp14">
+  <w:abstractNum w:abstractNumId="0">
+    <w:nsid w:val="2A343E3E"/>
+    <w:multiLevelType w:val="multilevel"/>
+    <w:tmpl w:val="21BA5DB0"/>
+    <w:lvl w:ilvl="0">
+      <w:start w:val="1"/>
+      <w:numFmt w:val="bullet"/>
+      <w:lvlText w:val=""/>
+      <w:lvlJc w:val="left"/>
+      <w:pPr>
+        <w:tabs>
+          <w:tab w:val="num" w:pos="720"/>
+        </w:tabs>
+        <w:ind w:left="720" w:hanging="360"/>
+      </w:pPr>
+      <w:rPr>
+        <w:rFonts w:ascii="Symbol" w:hAnsi="Symbol" w:hint="default"/>
+        <w:sz w:val="20"/>
+      </w:rPr>
+    </w:lvl>
+    <w:lvl w:ilvl="1" w:tentative="1">
+      <w:start w:val="1"/>
+      <w:numFmt w:val="bullet"/>
+      <w:lvlText w:val=""/>
+      <w:lvlJc w:val="left"/>
+      <w:pPr>
+        <w:tabs>
+          <w:tab w:val="num" w:pos="1440"/>
+        </w:tabs>
+        <w:ind w:left="1440" w:hanging="360"/>
+      </w:pPr>
+      <w:rPr>
+        <w:rFonts w:ascii="Symbol" w:hAnsi="Symbol" w:hint="default"/>
+        <w:sz w:val="20"/>
+      </w:rPr>
+    </w:lvl>
+    <w:lvl w:ilvl="2" w:tentative="1">
+      <w:start w:val="1"/>
+      <w:numFmt w:val="bullet"/>
+      <w:lvlText w:val=""/>
+      <w:lvlJc w:val="left"/>
+      <w:pPr>
+        <w:tabs>
+          <w:tab w:val="num" w:pos="2160"/>
+        </w:tabs>
+        <w:ind w:left="2160" w:hanging="360"/>
+      </w:pPr>
+      <w:rPr>
+        <w:rFonts w:ascii="Symbol" w:hAnsi="Symbol" w:hint="default"/>
+        <w:sz w:val="20"/>
+      </w:rPr>
+    </w:lvl>
+    <w:lvl w:ilvl="3" w:tentative="1">
+      <w:start w:val="1"/>
+      <w:numFmt w:val="bullet"/>
+      <w:lvlText w:val=""/>
+      <w:lvlJc w:val="left"/>
+      <w:pPr>
+        <w:tabs>
+          <w:tab w:val="num" w:pos="2880"/>
+        </w:tabs>
+        <w:ind w:left="2880" w:hanging="360"/>
+      </w:pPr>
+      <w:rPr>
+        <w:rFonts w:ascii="Symbol" w:hAnsi="Symbol" w:hint="default"/>
+        <w:sz w:val="20"/>
+      </w:rPr>
+    </w:lvl>
+    <w:lvl w:ilvl="4" w:tentative="1">
+      <w:start w:val="1"/>
+      <w:numFmt w:val="bullet"/>
+      <w:lvlText w:val=""/>
+      <w:lvlJc w:val="left"/>
+      <w:pPr>
+        <w:tabs>
+          <w:tab w:val="num" w:pos="3600"/>
+        </w:tabs>
+        <w:ind w:left="3600" w:hanging="360"/>
+      </w:pPr>
+      <w:rPr>
+        <w:rFonts w:ascii="Symbol" w:hAnsi="Symbol" w:hint="default"/>
+        <w:sz w:val="20"/>
+      </w:rPr>
+    </w:lvl>
+    <w:lvl w:ilvl="5" w:tentative="1">
+      <w:start w:val="1"/>
+      <w:numFmt w:val="bullet"/>
+      <w:lvlText w:val=""/>
+      <w:lvlJc w:val="left"/>
+      <w:pPr>
+        <w:tabs>
+          <w:tab w:val="num" w:pos="4320"/>
+        </w:tabs>
+        <w:ind w:left="4320" w:hanging="360"/>
+      </w:pPr>
+      <w:rPr>
+        <w:rFonts w:ascii="Symbol" w:hAnsi="Symbol" w:hint="default"/>
+        <w:sz w:val="20"/>
+      </w:rPr>
+    </w:lvl>
+    <w:lvl w:ilvl="6" w:tentative="1">
+      <w:start w:val="1"/>
+      <w:numFmt w:val="bullet"/>
+      <w:lvlText w:val=""/>
+      <w:lvlJc w:val="left"/>
+      <w:pPr>
+        <w:tabs>
+          <w:tab w:val="num" w:pos="5040"/>
+        </w:tabs>
+        <w:ind w:left="5040" w:hanging="360"/>
+      </w:pPr>
+      <w:rPr>
+        <w:rFonts w:ascii="Symbol" w:hAnsi="Symbol" w:hint="default"/>
+        <w:sz w:val="20"/>
+      </w:rPr>
+    </w:lvl>
+    <w:lvl w:ilvl="7" w:tentative="1">
+      <w:start w:val="1"/>
+      <w:numFmt w:val="bullet"/>
+      <w:lvlText w:val=""/>
+      <w:lvlJc w:val="left"/>
+      <w:pPr>
+        <w:tabs>
+          <w:tab w:val="num" w:pos="5760"/>
+        </w:tabs>
+        <w:ind w:left="5760" w:hanging="360"/>
+      </w:pPr>
+      <w:rPr>
+        <w:rFonts w:ascii="Symbol" w:hAnsi="Symbol" w:hint="default"/>
+        <w:sz w:val="20"/>
+      </w:rPr>
+    </w:lvl>
+    <w:lvl w:ilvl="8" w:tentative="1">
+      <w:start w:val="1"/>
+      <w:numFmt w:val="bullet"/>
+      <w:lvlText w:val=""/>
+      <w:lvlJc w:val="left"/>
+      <w:pPr>
+        <w:tabs>
+          <w:tab w:val="num" w:pos="6480"/>
+        </w:tabs>
+        <w:ind w:left="6480" w:hanging="360"/>
+      </w:pPr>
+      <w:rPr>
+        <w:rFonts w:ascii="Symbol" w:hAnsi="Symbol" w:hint="default"/>
+        <w:sz w:val="20"/>
+      </w:rPr>
+    </w:lvl>
+  </w:abstractNum>
+  <w:num w:numId="1">
+    <w:abstractNumId w:val="0"/>
+  </w:num>
+</w:numbering>
 </file>
 
 <file path=word/styles.xml><?xml version="1.0" encoding="utf-8"?>
@@ -438,7 +2023,6 @@
   <w:style w:type="character" w:default="1" w:styleId="Fuentedeprrafopredeter">
     <w:name w:val="Default Paragraph Font"/>
     <w:uiPriority w:val="1"/>
-    <w:semiHidden/>
     <w:unhideWhenUsed/>
   </w:style>
   <w:style w:type="table" w:default="1" w:styleId="Tablanormal">
@@ -494,7 +2078,6 @@
     <w:name w:val="Hyperlink"/>
     <w:basedOn w:val="Fuentedeprrafopredeter"/>
     <w:uiPriority w:val="99"/>
-    <w:semiHidden/>
     <w:unhideWhenUsed/>
     <w:rsid w:val="00AC0AD9"/>
     <w:rPr>
@@ -522,6 +2105,78 @@
     <w:name w:val="nje5zd"/>
     <w:basedOn w:val="Fuentedeprrafopredeter"/>
     <w:rsid w:val="0001773F"/>
+  </w:style>
+  <w:style w:type="character" w:styleId="MquinadeescribirHTML">
+    <w:name w:val="HTML Typewriter"/>
+    <w:basedOn w:val="Fuentedeprrafopredeter"/>
+    <w:uiPriority w:val="99"/>
+    <w:semiHidden/>
+    <w:unhideWhenUsed/>
+    <w:rsid w:val="007D462F"/>
+    <w:rPr>
+      <w:rFonts w:ascii="Courier New" w:eastAsia="Times New Roman" w:hAnsi="Courier New" w:cs="Courier New"/>
+      <w:sz w:val="20"/>
+      <w:szCs w:val="20"/>
+    </w:rPr>
+  </w:style>
+  <w:style w:type="paragraph" w:styleId="HTMLconformatoprevio">
+    <w:name w:val="HTML Preformatted"/>
+    <w:basedOn w:val="Normal"/>
+    <w:link w:val="HTMLconformatoprevioCar"/>
+    <w:uiPriority w:val="99"/>
+    <w:semiHidden/>
+    <w:unhideWhenUsed/>
+    <w:rsid w:val="001E6603"/>
+    <w:pPr>
+      <w:tabs>
+        <w:tab w:val="left" w:pos="916"/>
+        <w:tab w:val="left" w:pos="1832"/>
+        <w:tab w:val="left" w:pos="2748"/>
+        <w:tab w:val="left" w:pos="3664"/>
+        <w:tab w:val="left" w:pos="4580"/>
+        <w:tab w:val="left" w:pos="5496"/>
+        <w:tab w:val="left" w:pos="6412"/>
+        <w:tab w:val="left" w:pos="7328"/>
+        <w:tab w:val="left" w:pos="8244"/>
+        <w:tab w:val="left" w:pos="9160"/>
+        <w:tab w:val="left" w:pos="10076"/>
+        <w:tab w:val="left" w:pos="10992"/>
+        <w:tab w:val="left" w:pos="11908"/>
+        <w:tab w:val="left" w:pos="12824"/>
+        <w:tab w:val="left" w:pos="13740"/>
+        <w:tab w:val="left" w:pos="14656"/>
+      </w:tabs>
+      <w:spacing w:after="0" w:line="240" w:lineRule="auto"/>
+    </w:pPr>
+    <w:rPr>
+      <w:rFonts w:ascii="Courier New" w:eastAsia="Times New Roman" w:hAnsi="Courier New" w:cs="Courier New"/>
+      <w:sz w:val="20"/>
+      <w:szCs w:val="20"/>
+      <w:lang w:eastAsia="es-ES"/>
+    </w:rPr>
+  </w:style>
+  <w:style w:type="character" w:customStyle="1" w:styleId="HTMLconformatoprevioCar">
+    <w:name w:val="HTML con formato previo Car"/>
+    <w:basedOn w:val="Fuentedeprrafopredeter"/>
+    <w:link w:val="HTMLconformatoprevio"/>
+    <w:uiPriority w:val="99"/>
+    <w:semiHidden/>
+    <w:rsid w:val="001E6603"/>
+    <w:rPr>
+      <w:rFonts w:ascii="Courier New" w:eastAsia="Times New Roman" w:hAnsi="Courier New" w:cs="Courier New"/>
+      <w:sz w:val="20"/>
+      <w:szCs w:val="20"/>
+      <w:lang w:eastAsia="es-ES"/>
+    </w:rPr>
+  </w:style>
+  <w:style w:type="paragraph" w:styleId="Sinespaciado">
+    <w:name w:val="No Spacing"/>
+    <w:uiPriority w:val="1"/>
+    <w:qFormat/>
+    <w:rsid w:val="001E6603"/>
+    <w:pPr>
+      <w:spacing w:after="0" w:line="240" w:lineRule="auto"/>
+    </w:pPr>
   </w:style>
 </w:styles>
 </file>
@@ -710,7 +2365,6 @@
   <w:style w:type="character" w:default="1" w:styleId="Fuentedeprrafopredeter">
     <w:name w:val="Default Paragraph Font"/>
     <w:uiPriority w:val="1"/>
-    <w:semiHidden/>
     <w:unhideWhenUsed/>
   </w:style>
   <w:style w:type="table" w:default="1" w:styleId="Tablanormal">
@@ -766,7 +2420,6 @@
     <w:name w:val="Hyperlink"/>
     <w:basedOn w:val="Fuentedeprrafopredeter"/>
     <w:uiPriority w:val="99"/>
-    <w:semiHidden/>
     <w:unhideWhenUsed/>
     <w:rsid w:val="00AC0AD9"/>
     <w:rPr>
@@ -794,6 +2447,78 @@
     <w:name w:val="nje5zd"/>
     <w:basedOn w:val="Fuentedeprrafopredeter"/>
     <w:rsid w:val="0001773F"/>
+  </w:style>
+  <w:style w:type="character" w:styleId="MquinadeescribirHTML">
+    <w:name w:val="HTML Typewriter"/>
+    <w:basedOn w:val="Fuentedeprrafopredeter"/>
+    <w:uiPriority w:val="99"/>
+    <w:semiHidden/>
+    <w:unhideWhenUsed/>
+    <w:rsid w:val="007D462F"/>
+    <w:rPr>
+      <w:rFonts w:ascii="Courier New" w:eastAsia="Times New Roman" w:hAnsi="Courier New" w:cs="Courier New"/>
+      <w:sz w:val="20"/>
+      <w:szCs w:val="20"/>
+    </w:rPr>
+  </w:style>
+  <w:style w:type="paragraph" w:styleId="HTMLconformatoprevio">
+    <w:name w:val="HTML Preformatted"/>
+    <w:basedOn w:val="Normal"/>
+    <w:link w:val="HTMLconformatoprevioCar"/>
+    <w:uiPriority w:val="99"/>
+    <w:semiHidden/>
+    <w:unhideWhenUsed/>
+    <w:rsid w:val="001E6603"/>
+    <w:pPr>
+      <w:tabs>
+        <w:tab w:val="left" w:pos="916"/>
+        <w:tab w:val="left" w:pos="1832"/>
+        <w:tab w:val="left" w:pos="2748"/>
+        <w:tab w:val="left" w:pos="3664"/>
+        <w:tab w:val="left" w:pos="4580"/>
+        <w:tab w:val="left" w:pos="5496"/>
+        <w:tab w:val="left" w:pos="6412"/>
+        <w:tab w:val="left" w:pos="7328"/>
+        <w:tab w:val="left" w:pos="8244"/>
+        <w:tab w:val="left" w:pos="9160"/>
+        <w:tab w:val="left" w:pos="10076"/>
+        <w:tab w:val="left" w:pos="10992"/>
+        <w:tab w:val="left" w:pos="11908"/>
+        <w:tab w:val="left" w:pos="12824"/>
+        <w:tab w:val="left" w:pos="13740"/>
+        <w:tab w:val="left" w:pos="14656"/>
+      </w:tabs>
+      <w:spacing w:after="0" w:line="240" w:lineRule="auto"/>
+    </w:pPr>
+    <w:rPr>
+      <w:rFonts w:ascii="Courier New" w:eastAsia="Times New Roman" w:hAnsi="Courier New" w:cs="Courier New"/>
+      <w:sz w:val="20"/>
+      <w:szCs w:val="20"/>
+      <w:lang w:eastAsia="es-ES"/>
+    </w:rPr>
+  </w:style>
+  <w:style w:type="character" w:customStyle="1" w:styleId="HTMLconformatoprevioCar">
+    <w:name w:val="HTML con formato previo Car"/>
+    <w:basedOn w:val="Fuentedeprrafopredeter"/>
+    <w:link w:val="HTMLconformatoprevio"/>
+    <w:uiPriority w:val="99"/>
+    <w:semiHidden/>
+    <w:rsid w:val="001E6603"/>
+    <w:rPr>
+      <w:rFonts w:ascii="Courier New" w:eastAsia="Times New Roman" w:hAnsi="Courier New" w:cs="Courier New"/>
+      <w:sz w:val="20"/>
+      <w:szCs w:val="20"/>
+      <w:lang w:eastAsia="es-ES"/>
+    </w:rPr>
+  </w:style>
+  <w:style w:type="paragraph" w:styleId="Sinespaciado">
+    <w:name w:val="No Spacing"/>
+    <w:uiPriority w:val="1"/>
+    <w:qFormat/>
+    <w:rsid w:val="001E6603"/>
+    <w:pPr>
+      <w:spacing w:after="0" w:line="240" w:lineRule="auto"/>
+    </w:pPr>
   </w:style>
 </w:styles>
 </file>

</xml_diff>

<commit_message>
Implementación de hilos en software y hardware
</commit_message>
<xml_diff>
--- a/Proyecto de Investigación - Hilos/PROYECTO DE INVESTIGACIÓN.docx
+++ b/Proyecto de Investigación - Hilos/PROYECTO DE INVESTIGACIÓN.docx
@@ -1259,7 +1259,6 @@
         <w:jc w:val="both"/>
         <w:rPr>
           <w:rFonts w:ascii="Arial" w:hAnsi="Arial" w:cs="Arial"/>
-          <w:color w:val="000000"/>
         </w:rPr>
       </w:pPr>
       <w:r>
@@ -1309,20 +1308,384 @@
           <w:rFonts w:ascii="Arial" w:hAnsi="Arial" w:cs="Arial"/>
         </w:rPr>
         <w:t>.</w:t>
+      </w:r>
+    </w:p>
+    <w:p>
+      <w:pPr>
+        <w:pStyle w:val="NormalWeb"/>
+        <w:spacing w:before="120" w:beforeAutospacing="0" w:after="144" w:afterAutospacing="0"/>
+        <w:ind w:right="48"/>
+        <w:jc w:val="both"/>
+        <w:rPr>
+          <w:rFonts w:ascii="Arial" w:hAnsi="Arial" w:cs="Arial"/>
+          <w:b/>
+        </w:rPr>
+      </w:pPr>
+      <w:r>
+        <w:rPr>
+          <w:rFonts w:ascii="Arial" w:hAnsi="Arial" w:cs="Arial"/>
+          <w:b/>
+        </w:rPr>
+        <w:t>- ¿Cómo se hace la implementación de hilos a nivel de hardware?</w:t>
+      </w:r>
+    </w:p>
+    <w:p>
+      <w:pPr>
+        <w:pStyle w:val="NormalWeb"/>
+        <w:spacing w:before="120" w:beforeAutospacing="0" w:after="144" w:afterAutospacing="0"/>
+        <w:ind w:right="48"/>
+        <w:jc w:val="both"/>
+        <w:rPr>
+          <w:rFonts w:ascii="Arial" w:hAnsi="Arial" w:cs="Arial"/>
+        </w:rPr>
+      </w:pPr>
+      <w:r>
+        <w:rPr>
+          <w:rFonts w:ascii="Arial" w:hAnsi="Arial" w:cs="Arial"/>
+        </w:rPr>
+        <w:t>Los subprocesos de hardware se pueden considerar como núcleos de CPU, sin embargo cada núcleo puede ejecutar diversos subprocesos. La mayoría de las CPU aclaran los subprocesos que se pueden ejecutar en cada núcleo.</w:t>
+      </w:r>
+    </w:p>
+    <w:p>
+      <w:pPr>
+        <w:pStyle w:val="NormalWeb"/>
+        <w:spacing w:before="120" w:beforeAutospacing="0" w:after="144" w:afterAutospacing="0"/>
+        <w:ind w:right="48"/>
+        <w:jc w:val="both"/>
+        <w:rPr>
+          <w:rFonts w:ascii="Arial" w:hAnsi="Arial" w:cs="Arial"/>
+        </w:rPr>
+      </w:pPr>
+      <w:r>
+        <w:rPr>
+          <w:rFonts w:ascii="Arial" w:hAnsi="Arial" w:cs="Arial"/>
+        </w:rPr>
+        <w:t>Un “</w:t>
+      </w:r>
+      <w:r>
+        <w:rPr>
+          <w:rFonts w:ascii="Arial" w:hAnsi="Arial" w:cs="Arial"/>
+        </w:rPr>
+        <w:t>hilo de hardware” es una CPU física o núcleo.</w:t>
+      </w:r>
+      <w:r>
+        <w:rPr>
+          <w:rFonts w:ascii="Arial" w:hAnsi="Arial" w:cs="Arial"/>
+        </w:rPr>
+        <w:t xml:space="preserve"> Así que, una CPU de 4 núcleos acepta 4 subprocesos de hardware al mismo tiempo: la CPU </w:t>
+      </w:r>
+      <w:r>
+        <w:rPr>
+          <w:rFonts w:ascii="Arial" w:hAnsi="Arial" w:cs="Arial"/>
+        </w:rPr>
+        <w:t>está</w:t>
+      </w:r>
+      <w:r>
+        <w:rPr>
+          <w:rFonts w:ascii="Arial" w:hAnsi="Arial" w:cs="Arial"/>
+        </w:rPr>
+        <w:t xml:space="preserve"> haciendo 4 cosas al mismo tiempo.</w:t>
+      </w:r>
+      <w:r>
+        <w:rPr>
+          <w:rFonts w:ascii="Arial" w:hAnsi="Arial" w:cs="Arial"/>
+        </w:rPr>
+        <w:t xml:space="preserve"> Un hilo de hardware tiene la facilidad de ejecutar muchos hilos de software. En los SO de la actualidad estos procesos se realizan dividiendo el tiempo: cada uno de los subprocesos tiene unos milisegundos para ejecutarse en la CPU, ya que el Sistema Operativo cambia de manera rápida entre los subprocesos, pudiese parecer que la CPU está realizando más de una tarea a la vez, pero en realidad, un núcleo ejecuta solo </w:t>
+      </w:r>
+      <w:r>
+        <w:rPr>
+          <w:rFonts w:ascii="Arial" w:hAnsi="Arial" w:cs="Arial"/>
+        </w:rPr>
+        <w:lastRenderedPageBreak/>
+        <w:t>un subproceso de hardware, que cambia entre muchos subprocesos de software.</w:t>
+      </w:r>
+    </w:p>
+    <w:p>
+      <w:pPr>
+        <w:pStyle w:val="NormalWeb"/>
+        <w:spacing w:before="120" w:beforeAutospacing="0" w:after="144" w:afterAutospacing="0"/>
+        <w:ind w:right="48"/>
+        <w:jc w:val="both"/>
+        <w:rPr>
+          <w:rFonts w:ascii="Arial" w:hAnsi="Arial" w:cs="Arial"/>
+          <w:b/>
+        </w:rPr>
+      </w:pPr>
+      <w:r>
+        <w:rPr>
+          <w:rFonts w:ascii="Arial" w:hAnsi="Arial" w:cs="Arial"/>
+          <w:b/>
+        </w:rPr>
+        <w:t xml:space="preserve">- ¿Cómo se hace la implementación de hilos a nivel de </w:t>
+      </w:r>
+      <w:r>
+        <w:rPr>
+          <w:rFonts w:ascii="Arial" w:hAnsi="Arial" w:cs="Arial"/>
+          <w:b/>
+        </w:rPr>
+        <w:t>software</w:t>
+      </w:r>
+      <w:r>
+        <w:rPr>
+          <w:rFonts w:ascii="Arial" w:hAnsi="Arial" w:cs="Arial"/>
+          <w:b/>
+        </w:rPr>
+        <w:t>?</w:t>
+      </w:r>
+    </w:p>
+    <w:p>
+      <w:pPr>
+        <w:pStyle w:val="NormalWeb"/>
+        <w:spacing w:before="120" w:beforeAutospacing="0" w:after="144" w:afterAutospacing="0"/>
+        <w:ind w:right="48"/>
+        <w:jc w:val="both"/>
+        <w:rPr>
+          <w:rFonts w:ascii="Arial" w:hAnsi="Arial" w:cs="Arial"/>
+        </w:rPr>
+      </w:pPr>
+      <w:r>
+        <w:rPr>
+          <w:rFonts w:ascii="Arial" w:hAnsi="Arial" w:cs="Arial"/>
+        </w:rPr>
+        <w:t xml:space="preserve">Los subprocesos de software son abstracción del hardware para que se pueda dar el procesamiento múltiple. Estos </w:t>
+      </w:r>
+      <w:r>
+        <w:rPr>
+          <w:rFonts w:ascii="Arial" w:hAnsi="Arial" w:cs="Arial"/>
+        </w:rPr>
+        <w:t xml:space="preserve">hilos </w:t>
+      </w:r>
+      <w:r>
+        <w:rPr>
+          <w:rFonts w:ascii="Arial" w:hAnsi="Arial" w:cs="Arial"/>
+        </w:rPr>
+        <w:t xml:space="preserve">son </w:t>
+      </w:r>
+      <w:r>
+        <w:rPr>
+          <w:rFonts w:ascii="Arial" w:hAnsi="Arial" w:cs="Arial"/>
+        </w:rPr>
+        <w:t>de ejecución gestionados por el sistema operativo.</w:t>
+      </w:r>
+      <w:r>
+        <w:rPr>
+          <w:rFonts w:ascii="Arial" w:hAnsi="Arial" w:cs="Arial"/>
+        </w:rPr>
+        <w:t xml:space="preserve"> Si se tienen que realizar muchos subprocesos de software pero no se cuenta con suficientes recursos, los subprocesos de software son una manera de ejecutar todas y cada una de las tareas en paralelo mediante la asignación de recursos durante un tiempo limitado, para que parezca que todos los subprocesos se ejecutan el paralelo. Por ejemplo Windows puede iniciar procesos, cada uno de ellos tiene uno o más hilos. Estas tareas son gestionadas, ejecutadas y realizadas por el Sistema Operativo</w:t>
+      </w:r>
+      <w:r>
+        <w:rPr>
+          <w:rFonts w:ascii="Arial" w:hAnsi="Arial" w:cs="Arial"/>
+        </w:rPr>
+        <w:t>.</w:t>
+      </w:r>
+    </w:p>
+    <w:p>
+      <w:pPr>
+        <w:pStyle w:val="NormalWeb"/>
+        <w:spacing w:before="120" w:beforeAutospacing="0" w:after="144" w:afterAutospacing="0"/>
+        <w:ind w:right="48"/>
+        <w:jc w:val="both"/>
+        <w:rPr>
+          <w:rFonts w:ascii="Arial" w:hAnsi="Arial" w:cs="Arial"/>
+        </w:rPr>
+      </w:pPr>
+      <w:r>
+        <w:rPr>
+          <w:rFonts w:ascii="Arial" w:hAnsi="Arial" w:cs="Arial"/>
+        </w:rPr>
+        <w:t>Algunos lenguajes de programación tienen particularidades de diseño creadas para facilitar a los programadores enfrentar con hilos de ejecución (como java o Delphi). Otros lenguajes desconocen la existencia de hilos de ejecución y para crearlos se deben llamar librerías especiales que dependen del Sistema Operativo, en este caso tenemos a C y a C++.</w:t>
+      </w:r>
+    </w:p>
+    <w:p>
+      <w:pPr>
+        <w:pStyle w:val="NormalWeb"/>
+        <w:shd w:val="clear" w:color="auto" w:fill="FFFFFF"/>
+        <w:spacing w:before="0" w:beforeAutospacing="0" w:after="450" w:afterAutospacing="0"/>
+        <w:jc w:val="both"/>
+        <w:rPr>
+          <w:rFonts w:ascii="Arial" w:hAnsi="Arial" w:cs="Arial"/>
+        </w:rPr>
+      </w:pPr>
+      <w:r>
+        <w:rPr>
+          <w:rFonts w:ascii="Arial" w:hAnsi="Arial" w:cs="Arial"/>
+          <w:color w:val="000000"/>
+        </w:rPr>
+        <w:t xml:space="preserve">Cabe </w:t>
+      </w:r>
+      <w:r>
+        <w:rPr>
+          <w:rFonts w:ascii="Arial" w:hAnsi="Arial" w:cs="Arial"/>
+          <w:bCs/>
+          <w:color w:val="000000"/>
+          <w:bdr w:val="none" w:sz="0" w:space="0" w:color="auto" w:frame="1"/>
+        </w:rPr>
+        <w:t>destacar que cada núcleo</w:t>
+      </w:r>
+      <w:r>
+        <w:rPr>
+          <w:rFonts w:ascii="Arial" w:hAnsi="Arial" w:cs="Arial"/>
+          <w:bCs/>
+          <w:color w:val="000000"/>
+          <w:bdr w:val="none" w:sz="0" w:space="0" w:color="auto" w:frame="1"/>
+        </w:rPr>
+        <w:t xml:space="preserve"> en un microprocesador</w:t>
+      </w:r>
+      <w:r>
+        <w:rPr>
+          <w:rFonts w:ascii="Arial" w:hAnsi="Arial" w:cs="Arial"/>
+          <w:bCs/>
+          <w:color w:val="000000"/>
+          <w:bdr w:val="none" w:sz="0" w:space="0" w:color="auto" w:frame="1"/>
+        </w:rPr>
+        <w:t xml:space="preserve"> es una unidad central de proceso separada e independiente,</w:t>
+      </w:r>
+      <w:r>
+        <w:rPr>
+          <w:rFonts w:ascii="Arial" w:hAnsi="Arial" w:cs="Arial"/>
+          <w:color w:val="000000"/>
+        </w:rPr>
+        <w:t> </w:t>
+      </w:r>
+      <w:r>
+        <w:rPr>
+          <w:rFonts w:ascii="Arial" w:hAnsi="Arial" w:cs="Arial"/>
+          <w:color w:val="000000"/>
+        </w:rPr>
+        <w:t>y entre</w:t>
+      </w:r>
+      <w:r>
+        <w:rPr>
+          <w:rFonts w:ascii="Arial" w:hAnsi="Arial" w:cs="Arial"/>
+          <w:color w:val="000000"/>
+        </w:rPr>
+        <w:t xml:space="preserve"> más núcleos </w:t>
+      </w:r>
+      <w:r>
+        <w:rPr>
+          <w:rFonts w:ascii="Arial" w:hAnsi="Arial" w:cs="Arial"/>
+          <w:color w:val="000000"/>
+        </w:rPr>
+        <w:t>tenga</w:t>
+      </w:r>
+      <w:r>
+        <w:rPr>
+          <w:rFonts w:ascii="Arial" w:hAnsi="Arial" w:cs="Arial"/>
+          <w:color w:val="000000"/>
+        </w:rPr>
+        <w:t xml:space="preserve"> un procesador,</w:t>
+      </w:r>
+      <w:r>
+        <w:rPr>
+          <w:rFonts w:ascii="Arial" w:hAnsi="Arial" w:cs="Arial"/>
+          <w:color w:val="000000"/>
+        </w:rPr>
+        <w:t xml:space="preserve"> se admitirá realizar una mayor cantidad de tareas </w:t>
+      </w:r>
+      <w:r>
+        <w:rPr>
+          <w:rFonts w:ascii="Arial" w:hAnsi="Arial" w:cs="Arial"/>
+          <w:color w:val="000000"/>
+        </w:rPr>
+        <w:t>simultáneas</w:t>
+      </w:r>
+      <w:r>
+        <w:rPr>
+          <w:rFonts w:ascii="Arial" w:hAnsi="Arial" w:cs="Arial"/>
+          <w:color w:val="000000"/>
+        </w:rPr>
+        <w:t xml:space="preserve">, cada unidad central hace una tarea específica. Lo que lleva a afirmar que en el hardware del procesador, entre mayor cantidad de núcleos </w:t>
+      </w:r>
+      <w:r>
+        <w:rPr>
+          <w:rFonts w:ascii="Arial" w:hAnsi="Arial" w:cs="Arial"/>
+          <w:color w:val="000000"/>
+        </w:rPr>
+        <w:t>haya</w:t>
+      </w:r>
+      <w:r>
+        <w:rPr>
+          <w:rFonts w:ascii="Arial" w:hAnsi="Arial" w:cs="Arial"/>
+          <w:color w:val="000000"/>
+        </w:rPr>
+        <w:t xml:space="preserve"> será mayor el rendimiento del equipo.</w:t>
+      </w:r>
+      <w:r>
+        <w:rPr>
+          <w:rFonts w:ascii="Arial" w:hAnsi="Arial" w:cs="Arial"/>
+          <w:color w:val="000000"/>
+        </w:rPr>
+        <w:t xml:space="preserve"> </w:t>
+      </w:r>
+      <w:r>
+        <w:rPr>
+          <w:rFonts w:ascii="Georgia" w:hAnsi="Georgia"/>
+          <w:color w:val="111111"/>
+          <w:sz w:val="27"/>
+          <w:szCs w:val="27"/>
+          <w:shd w:val="clear" w:color="auto" w:fill="FFFFFF"/>
+        </w:rPr>
+        <w:t> </w:t>
+      </w:r>
+      <w:r>
+        <w:rPr>
+          <w:rFonts w:ascii="Arial" w:hAnsi="Arial" w:cs="Arial"/>
+          <w:bCs/>
+        </w:rPr>
+        <w:t>Casi siempre se encontraran dos hilos por cada núcleo en un procesador</w:t>
+      </w:r>
+      <w:r>
+        <w:rPr>
+          <w:rFonts w:ascii="Arial" w:hAnsi="Arial" w:cs="Arial"/>
+          <w:bCs/>
+        </w:rPr>
+        <w:t xml:space="preserve">. </w:t>
+      </w:r>
+      <w:r>
+        <w:rPr>
+          <w:rFonts w:ascii="Arial" w:hAnsi="Arial" w:cs="Arial"/>
+          <w:shd w:val="clear" w:color="auto" w:fill="FFFFFF"/>
+        </w:rPr>
+        <w:t>Y así el</w:t>
+      </w:r>
+      <w:r>
+        <w:rPr>
+          <w:rFonts w:ascii="Arial" w:hAnsi="Arial" w:cs="Arial"/>
+          <w:shd w:val="clear" w:color="auto" w:fill="FFFFFF"/>
+        </w:rPr>
+        <w:t xml:space="preserve"> procesador</w:t>
+      </w:r>
+      <w:r>
+        <w:rPr>
+          <w:rFonts w:ascii="Arial" w:hAnsi="Arial" w:cs="Arial"/>
+          <w:shd w:val="clear" w:color="auto" w:fill="FFFFFF"/>
+        </w:rPr>
+        <w:t xml:space="preserve"> con sus núcleos</w:t>
+      </w:r>
+      <w:r>
+        <w:rPr>
+          <w:rFonts w:ascii="Arial" w:hAnsi="Arial" w:cs="Arial"/>
+          <w:shd w:val="clear" w:color="auto" w:fill="FFFFFF"/>
+        </w:rPr>
+        <w:t xml:space="preserve"> ejecuta</w:t>
+      </w:r>
+      <w:r>
+        <w:rPr>
+          <w:rFonts w:ascii="Arial" w:hAnsi="Arial" w:cs="Arial"/>
+          <w:shd w:val="clear" w:color="auto" w:fill="FFFFFF"/>
+        </w:rPr>
+        <w:t>n</w:t>
+      </w:r>
+      <w:r>
+        <w:rPr>
+          <w:rFonts w:ascii="Arial" w:hAnsi="Arial" w:cs="Arial"/>
+          <w:shd w:val="clear" w:color="auto" w:fill="FFFFFF"/>
+        </w:rPr>
+        <w:t xml:space="preserve"> las tareas y los hilos le acompañan en la distribución para lograr un mejor rendimiento.</w:t>
       </w:r>
       <w:bookmarkStart w:id="0" w:name="_GoBack"/>
       <w:bookmarkEnd w:id="0"/>
-    </w:p>
-    <w:p>
-      <w:pPr>
-        <w:pStyle w:val="Sinespaciado"/>
-        <w:jc w:val="both"/>
-        <w:rPr>
-          <w:rFonts w:ascii="Arial" w:hAnsi="Arial" w:cs="Arial"/>
-          <w:sz w:val="24"/>
-          <w:szCs w:val="24"/>
-        </w:rPr>
-      </w:pPr>
     </w:p>
     <w:p>
       <w:pPr>
@@ -2040,7 +2403,6 @@
           <w:szCs w:val="21"/>
           <w:lang w:eastAsia="es-ES"/>
         </w:rPr>
-        <w:lastRenderedPageBreak/>
         <w:t>[7]</w:t>
       </w:r>
       <w:r>
@@ -2192,6 +2554,92 @@
 <file path=word/numbering.xml><?xml version="1.0" encoding="utf-8"?>
 <w:numbering xmlns:wpc="http://schemas.microsoft.com/office/word/2010/wordprocessingCanvas" xmlns:mc="http://schemas.openxmlformats.org/markup-compatibility/2006" xmlns:o="urn:schemas-microsoft-com:office:office" xmlns:r="http://schemas.openxmlformats.org/officeDocument/2006/relationships" xmlns:m="http://schemas.openxmlformats.org/officeDocument/2006/math" xmlns:v="urn:schemas-microsoft-com:vml" xmlns:wp14="http://schemas.microsoft.com/office/word/2010/wordprocessingDrawing" xmlns:wp="http://schemas.openxmlformats.org/drawingml/2006/wordprocessingDrawing" xmlns:w10="urn:schemas-microsoft-com:office:word" xmlns:w="http://schemas.openxmlformats.org/wordprocessingml/2006/main" xmlns:w14="http://schemas.microsoft.com/office/word/2010/wordml" xmlns:wpg="http://schemas.microsoft.com/office/word/2010/wordprocessingGroup" xmlns:wpi="http://schemas.microsoft.com/office/word/2010/wordprocessingInk" xmlns:wne="http://schemas.microsoft.com/office/word/2006/wordml" xmlns:wps="http://schemas.microsoft.com/office/word/2010/wordprocessingShape" mc:Ignorable="w14 wp14">
   <w:abstractNum w:abstractNumId="0">
+    <w:nsid w:val="287D0C03"/>
+    <w:multiLevelType w:val="hybridMultilevel"/>
+    <w:tmpl w:val="EF9A8026"/>
+    <w:lvl w:ilvl="0" w:tplc="0C0A000F">
+      <w:start w:val="1"/>
+      <w:numFmt w:val="decimal"/>
+      <w:lvlText w:val="%1."/>
+      <w:lvlJc w:val="left"/>
+      <w:pPr>
+        <w:ind w:left="720" w:hanging="360"/>
+      </w:pPr>
+    </w:lvl>
+    <w:lvl w:ilvl="1" w:tplc="0C0A0019" w:tentative="1">
+      <w:start w:val="1"/>
+      <w:numFmt w:val="lowerLetter"/>
+      <w:lvlText w:val="%2."/>
+      <w:lvlJc w:val="left"/>
+      <w:pPr>
+        <w:ind w:left="1440" w:hanging="360"/>
+      </w:pPr>
+    </w:lvl>
+    <w:lvl w:ilvl="2" w:tplc="0C0A001B" w:tentative="1">
+      <w:start w:val="1"/>
+      <w:numFmt w:val="lowerRoman"/>
+      <w:lvlText w:val="%3."/>
+      <w:lvlJc w:val="right"/>
+      <w:pPr>
+        <w:ind w:left="2160" w:hanging="180"/>
+      </w:pPr>
+    </w:lvl>
+    <w:lvl w:ilvl="3" w:tplc="0C0A000F" w:tentative="1">
+      <w:start w:val="1"/>
+      <w:numFmt w:val="decimal"/>
+      <w:lvlText w:val="%4."/>
+      <w:lvlJc w:val="left"/>
+      <w:pPr>
+        <w:ind w:left="2880" w:hanging="360"/>
+      </w:pPr>
+    </w:lvl>
+    <w:lvl w:ilvl="4" w:tplc="0C0A0019" w:tentative="1">
+      <w:start w:val="1"/>
+      <w:numFmt w:val="lowerLetter"/>
+      <w:lvlText w:val="%5."/>
+      <w:lvlJc w:val="left"/>
+      <w:pPr>
+        <w:ind w:left="3600" w:hanging="360"/>
+      </w:pPr>
+    </w:lvl>
+    <w:lvl w:ilvl="5" w:tplc="0C0A001B" w:tentative="1">
+      <w:start w:val="1"/>
+      <w:numFmt w:val="lowerRoman"/>
+      <w:lvlText w:val="%6."/>
+      <w:lvlJc w:val="right"/>
+      <w:pPr>
+        <w:ind w:left="4320" w:hanging="180"/>
+      </w:pPr>
+    </w:lvl>
+    <w:lvl w:ilvl="6" w:tplc="0C0A000F" w:tentative="1">
+      <w:start w:val="1"/>
+      <w:numFmt w:val="decimal"/>
+      <w:lvlText w:val="%7."/>
+      <w:lvlJc w:val="left"/>
+      <w:pPr>
+        <w:ind w:left="5040" w:hanging="360"/>
+      </w:pPr>
+    </w:lvl>
+    <w:lvl w:ilvl="7" w:tplc="0C0A0019" w:tentative="1">
+      <w:start w:val="1"/>
+      <w:numFmt w:val="lowerLetter"/>
+      <w:lvlText w:val="%8."/>
+      <w:lvlJc w:val="left"/>
+      <w:pPr>
+        <w:ind w:left="5760" w:hanging="360"/>
+      </w:pPr>
+    </w:lvl>
+    <w:lvl w:ilvl="8" w:tplc="0C0A001B" w:tentative="1">
+      <w:start w:val="1"/>
+      <w:numFmt w:val="lowerRoman"/>
+      <w:lvlText w:val="%9."/>
+      <w:lvlJc w:val="right"/>
+      <w:pPr>
+        <w:ind w:left="6480" w:hanging="180"/>
+      </w:pPr>
+    </w:lvl>
+  </w:abstractNum>
+  <w:abstractNum w:abstractNumId="1">
     <w:nsid w:val="2A343E3E"/>
     <w:multiLevelType w:val="multilevel"/>
     <w:tmpl w:val="21BA5DB0"/>
@@ -2340,7 +2788,156 @@
       </w:rPr>
     </w:lvl>
   </w:abstractNum>
-  <w:abstractNum w:abstractNumId="1">
+  <w:abstractNum w:abstractNumId="2">
+    <w:nsid w:val="62507445"/>
+    <w:multiLevelType w:val="multilevel"/>
+    <w:tmpl w:val="9DA8E73A"/>
+    <w:lvl w:ilvl="0">
+      <w:start w:val="1"/>
+      <w:numFmt w:val="bullet"/>
+      <w:lvlText w:val=""/>
+      <w:lvlJc w:val="left"/>
+      <w:pPr>
+        <w:tabs>
+          <w:tab w:val="num" w:pos="720"/>
+        </w:tabs>
+        <w:ind w:left="720" w:hanging="360"/>
+      </w:pPr>
+      <w:rPr>
+        <w:rFonts w:ascii="Symbol" w:hAnsi="Symbol" w:hint="default"/>
+        <w:sz w:val="20"/>
+      </w:rPr>
+    </w:lvl>
+    <w:lvl w:ilvl="1" w:tentative="1">
+      <w:start w:val="1"/>
+      <w:numFmt w:val="bullet"/>
+      <w:lvlText w:val=""/>
+      <w:lvlJc w:val="left"/>
+      <w:pPr>
+        <w:tabs>
+          <w:tab w:val="num" w:pos="1440"/>
+        </w:tabs>
+        <w:ind w:left="1440" w:hanging="360"/>
+      </w:pPr>
+      <w:rPr>
+        <w:rFonts w:ascii="Symbol" w:hAnsi="Symbol" w:hint="default"/>
+        <w:sz w:val="20"/>
+      </w:rPr>
+    </w:lvl>
+    <w:lvl w:ilvl="2" w:tentative="1">
+      <w:start w:val="1"/>
+      <w:numFmt w:val="bullet"/>
+      <w:lvlText w:val=""/>
+      <w:lvlJc w:val="left"/>
+      <w:pPr>
+        <w:tabs>
+          <w:tab w:val="num" w:pos="2160"/>
+        </w:tabs>
+        <w:ind w:left="2160" w:hanging="360"/>
+      </w:pPr>
+      <w:rPr>
+        <w:rFonts w:ascii="Symbol" w:hAnsi="Symbol" w:hint="default"/>
+        <w:sz w:val="20"/>
+      </w:rPr>
+    </w:lvl>
+    <w:lvl w:ilvl="3" w:tentative="1">
+      <w:start w:val="1"/>
+      <w:numFmt w:val="bullet"/>
+      <w:lvlText w:val=""/>
+      <w:lvlJc w:val="left"/>
+      <w:pPr>
+        <w:tabs>
+          <w:tab w:val="num" w:pos="2880"/>
+        </w:tabs>
+        <w:ind w:left="2880" w:hanging="360"/>
+      </w:pPr>
+      <w:rPr>
+        <w:rFonts w:ascii="Symbol" w:hAnsi="Symbol" w:hint="default"/>
+        <w:sz w:val="20"/>
+      </w:rPr>
+    </w:lvl>
+    <w:lvl w:ilvl="4" w:tentative="1">
+      <w:start w:val="1"/>
+      <w:numFmt w:val="bullet"/>
+      <w:lvlText w:val=""/>
+      <w:lvlJc w:val="left"/>
+      <w:pPr>
+        <w:tabs>
+          <w:tab w:val="num" w:pos="3600"/>
+        </w:tabs>
+        <w:ind w:left="3600" w:hanging="360"/>
+      </w:pPr>
+      <w:rPr>
+        <w:rFonts w:ascii="Symbol" w:hAnsi="Symbol" w:hint="default"/>
+        <w:sz w:val="20"/>
+      </w:rPr>
+    </w:lvl>
+    <w:lvl w:ilvl="5" w:tentative="1">
+      <w:start w:val="1"/>
+      <w:numFmt w:val="bullet"/>
+      <w:lvlText w:val=""/>
+      <w:lvlJc w:val="left"/>
+      <w:pPr>
+        <w:tabs>
+          <w:tab w:val="num" w:pos="4320"/>
+        </w:tabs>
+        <w:ind w:left="4320" w:hanging="360"/>
+      </w:pPr>
+      <w:rPr>
+        <w:rFonts w:ascii="Symbol" w:hAnsi="Symbol" w:hint="default"/>
+        <w:sz w:val="20"/>
+      </w:rPr>
+    </w:lvl>
+    <w:lvl w:ilvl="6" w:tentative="1">
+      <w:start w:val="1"/>
+      <w:numFmt w:val="bullet"/>
+      <w:lvlText w:val=""/>
+      <w:lvlJc w:val="left"/>
+      <w:pPr>
+        <w:tabs>
+          <w:tab w:val="num" w:pos="5040"/>
+        </w:tabs>
+        <w:ind w:left="5040" w:hanging="360"/>
+      </w:pPr>
+      <w:rPr>
+        <w:rFonts w:ascii="Symbol" w:hAnsi="Symbol" w:hint="default"/>
+        <w:sz w:val="20"/>
+      </w:rPr>
+    </w:lvl>
+    <w:lvl w:ilvl="7" w:tentative="1">
+      <w:start w:val="1"/>
+      <w:numFmt w:val="bullet"/>
+      <w:lvlText w:val=""/>
+      <w:lvlJc w:val="left"/>
+      <w:pPr>
+        <w:tabs>
+          <w:tab w:val="num" w:pos="5760"/>
+        </w:tabs>
+        <w:ind w:left="5760" w:hanging="360"/>
+      </w:pPr>
+      <w:rPr>
+        <w:rFonts w:ascii="Symbol" w:hAnsi="Symbol" w:hint="default"/>
+        <w:sz w:val="20"/>
+      </w:rPr>
+    </w:lvl>
+    <w:lvl w:ilvl="8" w:tentative="1">
+      <w:start w:val="1"/>
+      <w:numFmt w:val="bullet"/>
+      <w:lvlText w:val=""/>
+      <w:lvlJc w:val="left"/>
+      <w:pPr>
+        <w:tabs>
+          <w:tab w:val="num" w:pos="6480"/>
+        </w:tabs>
+        <w:ind w:left="6480" w:hanging="360"/>
+      </w:pPr>
+      <w:rPr>
+        <w:rFonts w:ascii="Symbol" w:hAnsi="Symbol" w:hint="default"/>
+        <w:sz w:val="20"/>
+      </w:rPr>
+    </w:lvl>
+  </w:abstractNum>
+  <w:abstractNum w:abstractNumId="3">
     <w:nsid w:val="7C38411C"/>
     <w:multiLevelType w:val="multilevel"/>
     <w:tmpl w:val="1DE89A50"/>
@@ -2490,10 +3087,16 @@
     </w:lvl>
   </w:abstractNum>
   <w:num w:numId="1">
-    <w:abstractNumId w:val="0"/>
+    <w:abstractNumId w:val="1"/>
   </w:num>
   <w:num w:numId="2">
-    <w:abstractNumId w:val="1"/>
+    <w:abstractNumId w:val="3"/>
+  </w:num>
+  <w:num w:numId="3">
+    <w:abstractNumId w:val="2"/>
+  </w:num>
+  <w:num w:numId="4">
+    <w:abstractNumId w:val="0"/>
   </w:num>
 </w:numbering>
 </file>
@@ -2877,6 +3480,28 @@
       <w:szCs w:val="26"/>
     </w:rPr>
   </w:style>
+  <w:style w:type="paragraph" w:styleId="Prrafodelista">
+    <w:name w:val="List Paragraph"/>
+    <w:basedOn w:val="Normal"/>
+    <w:uiPriority w:val="34"/>
+    <w:qFormat/>
+    <w:rsid w:val="00B500D2"/>
+    <w:pPr>
+      <w:ind w:left="720"/>
+      <w:contextualSpacing/>
+    </w:pPr>
+  </w:style>
+  <w:style w:type="character" w:styleId="nfasis">
+    <w:name w:val="Emphasis"/>
+    <w:basedOn w:val="Fuentedeprrafopredeter"/>
+    <w:uiPriority w:val="20"/>
+    <w:qFormat/>
+    <w:rsid w:val="005D1D63"/>
+    <w:rPr>
+      <w:i/>
+      <w:iCs/>
+    </w:rPr>
+  </w:style>
 </w:styles>
 </file>
 
@@ -3259,6 +3884,28 @@
       <w:szCs w:val="26"/>
     </w:rPr>
   </w:style>
+  <w:style w:type="paragraph" w:styleId="Prrafodelista">
+    <w:name w:val="List Paragraph"/>
+    <w:basedOn w:val="Normal"/>
+    <w:uiPriority w:val="34"/>
+    <w:qFormat/>
+    <w:rsid w:val="00B500D2"/>
+    <w:pPr>
+      <w:ind w:left="720"/>
+      <w:contextualSpacing/>
+    </w:pPr>
+  </w:style>
+  <w:style w:type="character" w:styleId="nfasis">
+    <w:name w:val="Emphasis"/>
+    <w:basedOn w:val="Fuentedeprrafopredeter"/>
+    <w:uiPriority w:val="20"/>
+    <w:qFormat/>
+    <w:rsid w:val="005D1D63"/>
+    <w:rPr>
+      <w:i/>
+      <w:iCs/>
+    </w:rPr>
+  </w:style>
 </w:styles>
 </file>
 

</xml_diff>